<commit_message>
3rd in mdb series added source link
</commit_message>
<xml_diff>
--- a/docs/mdb/mdb-hello-world-with-wildfly-and-activemq-rar-deployed-as-a-module.docx
+++ b/docs/mdb/mdb-hello-world-with-wildfly-and-activemq-rar-deployed-as-a-module.docx
@@ -1083,6 +1083,52 @@
         <w:rPr>
           <w:rtl w:val="0"/>
         </w:rPr>
+        <w:t xml:space="preserve">Source Code</w:t>
+      </w:r>
+    </w:p>
+    <w:p>
+      <w:pPr>
+        <w:rPr/>
+      </w:pPr>
+      <w:r>
+        <w:rPr>
+          <w:rtl w:val="0"/>
+        </w:rPr>
+        <w:t xml:space="preserve">The complete source can be found here:</w:t>
+      </w:r>
+    </w:p>
+    <w:p>
+      <w:pPr>
+        <w:rPr/>
+      </w:pPr>
+      <w:hyperlink r:id="rId15">
+        <w:r>
+          <w:rPr>
+            <w:color w:val="1155cc"/>
+            <w:u w:val="single"/>
+            <w:rtl w:val="0"/>
+          </w:rPr>
+          <w:t xml:space="preserve">https://github.com/paawak/blog/tree/master/code/mdb-demo/wildfly/external-activemq/module-deployment/mdb-activemq-module-demo-spring</w:t>
+        </w:r>
+      </w:hyperlink>
+      <w:r>
+        <w:rPr>
+          <w:rtl w:val="0"/>
+        </w:rPr>
+        <w:t xml:space="preserve"> </w:t>
+      </w:r>
+    </w:p>
+    <w:p>
+      <w:pPr>
+        <w:pStyle w:val="Heading1"/>
+        <w:rPr/>
+      </w:pPr>
+      <w:bookmarkStart w:colFirst="0" w:colLast="0" w:name="_snsctnsjmwk8" w:id="7"/>
+      <w:bookmarkEnd w:id="7"/>
+      <w:r>
+        <w:rPr>
+          <w:rtl w:val="0"/>
+        </w:rPr>
         <w:t xml:space="preserve">Running the Demo</w:t>
       </w:r>
     </w:p>
@@ -1102,8 +1148,8 @@
         <w:pStyle w:val="Heading2"/>
         <w:rPr/>
       </w:pPr>
-      <w:bookmarkStart w:colFirst="0" w:colLast="0" w:name="_r5rqg663rvgp" w:id="7"/>
-      <w:bookmarkEnd w:id="7"/>
+      <w:bookmarkStart w:colFirst="0" w:colLast="0" w:name="_r5rqg663rvgp" w:id="8"/>
+      <w:bookmarkEnd w:id="8"/>
       <w:r>
         <w:rPr>
           <w:rtl w:val="0"/>
@@ -1116,8 +1162,8 @@
         <w:pStyle w:val="Heading3"/>
         <w:rPr/>
       </w:pPr>
-      <w:bookmarkStart w:colFirst="0" w:colLast="0" w:name="_34hfjcabamr0" w:id="8"/>
-      <w:bookmarkEnd w:id="8"/>
+      <w:bookmarkStart w:colFirst="0" w:colLast="0" w:name="_34hfjcabamr0" w:id="9"/>
+      <w:bookmarkEnd w:id="9"/>
       <w:r>
         <w:rPr>
           <w:rtl w:val="0"/>
@@ -1140,7 +1186,7 @@
       <w:pPr>
         <w:rPr/>
       </w:pPr>
-      <w:hyperlink r:id="rId15">
+      <w:hyperlink r:id="rId16">
         <w:r>
           <w:rPr>
             <w:color w:val="1155cc"/>
@@ -1162,8 +1208,8 @@
         <w:pStyle w:val="Heading3"/>
         <w:rPr/>
       </w:pPr>
-      <w:bookmarkStart w:colFirst="0" w:colLast="0" w:name="_xbi0bv3wkybj" w:id="9"/>
-      <w:bookmarkEnd w:id="9"/>
+      <w:bookmarkStart w:colFirst="0" w:colLast="0" w:name="_xbi0bv3wkybj" w:id="10"/>
+      <w:bookmarkEnd w:id="10"/>
       <w:r>
         <w:rPr>
           <w:rtl w:val="0"/>
@@ -1218,8 +1264,8 @@
         <w:pStyle w:val="Heading3"/>
         <w:rPr/>
       </w:pPr>
-      <w:bookmarkStart w:colFirst="0" w:colLast="0" w:name="_bgkst4kignob" w:id="10"/>
-      <w:bookmarkEnd w:id="10"/>
+      <w:bookmarkStart w:colFirst="0" w:colLast="0" w:name="_bgkst4kignob" w:id="11"/>
+      <w:bookmarkEnd w:id="11"/>
       <w:r>
         <w:rPr>
           <w:rtl w:val="0"/>
@@ -1267,8 +1313,8 @@
         <w:pStyle w:val="Heading3"/>
         <w:rPr/>
       </w:pPr>
-      <w:bookmarkStart w:colFirst="0" w:colLast="0" w:name="_ddc72e2l82x0" w:id="11"/>
-      <w:bookmarkEnd w:id="11"/>
+      <w:bookmarkStart w:colFirst="0" w:colLast="0" w:name="_ddc72e2l82x0" w:id="12"/>
+      <w:bookmarkEnd w:id="12"/>
       <w:r>
         <w:rPr>
           <w:rtl w:val="0"/>
@@ -1347,11 +1393,2951 @@
     </w:p>
     <w:p>
       <w:pPr>
+        <w:rPr/>
+      </w:pPr>
+      <w:r>
+        <w:rPr>
+          <w:rtl w:val="0"/>
+        </w:rPr>
+        <w:t xml:space="preserve">The module.xml looks like this:</w:t>
+      </w:r>
+    </w:p>
+    <w:tbl>
+      <w:tblPr>
+        <w:tblStyle w:val="Table3"/>
+        <w:jc w:val="left"/>
+        <w:tblInd w:w="100.0" w:type="pct"/>
+        <w:tblLayout w:type="fixed"/>
+        <w:tblLook w:val="0600"/>
+      </w:tblPr>
+      <w:tblGrid>
+        <w:gridCol w:w="9360"/>
+        <w:tblGridChange w:id="0">
+          <w:tblGrid>
+            <w:gridCol w:w="9360"/>
+          </w:tblGrid>
+        </w:tblGridChange>
+      </w:tblGrid>
+      <w:tr>
+        <w:tc>
+          <w:tcPr>
+            <w:shd w:fill="333333" w:val="clear"/>
+            <w:tcMar>
+              <w:top w:w="100.0" w:type="dxa"/>
+              <w:left w:w="100.0" w:type="dxa"/>
+              <w:bottom w:w="100.0" w:type="dxa"/>
+              <w:right w:w="100.0" w:type="dxa"/>
+            </w:tcMar>
+            <w:vAlign w:val="top"/>
+          </w:tcPr>
+          <w:p>
+            <w:pPr>
+              <w:keepNext w:val="0"/>
+              <w:keepLines w:val="0"/>
+              <w:widowControl w:val="0"/>
+              <w:pBdr>
+                <w:top w:space="0" w:sz="0" w:val="nil"/>
+                <w:left w:space="0" w:sz="0" w:val="nil"/>
+                <w:bottom w:space="0" w:sz="0" w:val="nil"/>
+                <w:right w:space="0" w:sz="0" w:val="nil"/>
+                <w:between w:space="0" w:sz="0" w:val="nil"/>
+              </w:pBdr>
+              <w:shd w:fill="auto" w:val="clear"/>
+              <w:spacing w:after="0" w:before="0" w:line="276" w:lineRule="auto"/>
+              <w:ind w:left="0" w:right="0" w:firstLine="0"/>
+              <w:jc w:val="left"/>
+              <w:rPr/>
+            </w:pPr>
+            <w:r>
+              <w:rPr>
+                <w:rFonts w:ascii="Consolas" w:cs="Consolas" w:eastAsia="Consolas" w:hAnsi="Consolas"/>
+                <w:color w:val="fc9b9b"/>
+                <w:shd w:fill="333333" w:val="clear"/>
+                <w:rtl w:val="0"/>
+              </w:rPr>
+              <w:t xml:space="preserve">&lt;?</w:t>
+            </w:r>
+            <w:r>
+              <w:rPr>
+                <w:rFonts w:ascii="Consolas" w:cs="Consolas" w:eastAsia="Consolas" w:hAnsi="Consolas"/>
+                <w:color w:val="ffffff"/>
+                <w:shd w:fill="333333" w:val="clear"/>
+                <w:rtl w:val="0"/>
+              </w:rPr>
+              <w:t xml:space="preserve">xml version=</w:t>
+            </w:r>
+            <w:r>
+              <w:rPr>
+                <w:rFonts w:ascii="Consolas" w:cs="Consolas" w:eastAsia="Consolas" w:hAnsi="Consolas"/>
+                <w:color w:val="a2fca2"/>
+                <w:shd w:fill="333333" w:val="clear"/>
+                <w:rtl w:val="0"/>
+              </w:rPr>
+              <w:t xml:space="preserve">'1.0'</w:t>
+            </w:r>
+            <w:r>
+              <w:rPr>
+                <w:rFonts w:ascii="Consolas" w:cs="Consolas" w:eastAsia="Consolas" w:hAnsi="Consolas"/>
+                <w:color w:val="ffffff"/>
+                <w:shd w:fill="333333" w:val="clear"/>
+                <w:rtl w:val="0"/>
+              </w:rPr>
+              <w:t xml:space="preserve"> encoding=</w:t>
+            </w:r>
+            <w:r>
+              <w:rPr>
+                <w:rFonts w:ascii="Consolas" w:cs="Consolas" w:eastAsia="Consolas" w:hAnsi="Consolas"/>
+                <w:color w:val="a2fca2"/>
+                <w:shd w:fill="333333" w:val="clear"/>
+                <w:rtl w:val="0"/>
+              </w:rPr>
+              <w:t xml:space="preserve">'UTF-8'</w:t>
+            </w:r>
+            <w:r>
+              <w:rPr>
+                <w:rFonts w:ascii="Consolas" w:cs="Consolas" w:eastAsia="Consolas" w:hAnsi="Consolas"/>
+                <w:color w:val="fc9b9b"/>
+                <w:shd w:fill="333333" w:val="clear"/>
+                <w:rtl w:val="0"/>
+              </w:rPr>
+              <w:t xml:space="preserve">?&gt;</w:t>
+            </w:r>
+            <w:r>
+              <w:rPr>
+                <w:rFonts w:ascii="Consolas" w:cs="Consolas" w:eastAsia="Consolas" w:hAnsi="Consolas"/>
+                <w:color w:val="ffffff"/>
+                <w:shd w:fill="333333" w:val="clear"/>
+                <w:rtl w:val="0"/>
+              </w:rPr>
+              <w:br w:type="textWrapping"/>
+            </w:r>
+            <w:r>
+              <w:rPr>
+                <w:rFonts w:ascii="Consolas" w:cs="Consolas" w:eastAsia="Consolas" w:hAnsi="Consolas"/>
+                <w:color w:val="62c8f3"/>
+                <w:shd w:fill="333333" w:val="clear"/>
+                <w:rtl w:val="0"/>
+              </w:rPr>
+              <w:t xml:space="preserve">&lt;</w:t>
+            </w:r>
+            <w:r>
+              <w:rPr>
+                <w:rFonts w:ascii="Consolas" w:cs="Consolas" w:eastAsia="Consolas" w:hAnsi="Consolas"/>
+                <w:b w:val="1"/>
+                <w:color w:val="62c8f3"/>
+                <w:shd w:fill="333333" w:val="clear"/>
+                <w:rtl w:val="0"/>
+              </w:rPr>
+              <w:t xml:space="preserve">module</w:t>
+            </w:r>
+            <w:r>
+              <w:rPr>
+                <w:rFonts w:ascii="Consolas" w:cs="Consolas" w:eastAsia="Consolas" w:hAnsi="Consolas"/>
+                <w:color w:val="62c8f3"/>
+                <w:shd w:fill="333333" w:val="clear"/>
+                <w:rtl w:val="0"/>
+              </w:rPr>
+              <w:t xml:space="preserve"> xmlns=</w:t>
+            </w:r>
+            <w:r>
+              <w:rPr>
+                <w:rFonts w:ascii="Consolas" w:cs="Consolas" w:eastAsia="Consolas" w:hAnsi="Consolas"/>
+                <w:color w:val="a2fca2"/>
+                <w:shd w:fill="333333" w:val="clear"/>
+                <w:rtl w:val="0"/>
+              </w:rPr>
+              <w:t xml:space="preserve">"urn:jboss:module:1.5"</w:t>
+            </w:r>
+            <w:r>
+              <w:rPr>
+                <w:rFonts w:ascii="Consolas" w:cs="Consolas" w:eastAsia="Consolas" w:hAnsi="Consolas"/>
+                <w:color w:val="62c8f3"/>
+                <w:shd w:fill="333333" w:val="clear"/>
+                <w:rtl w:val="0"/>
+              </w:rPr>
+              <w:br w:type="textWrapping"/>
+              <w:t xml:space="preserve">    name=</w:t>
+            </w:r>
+            <w:r>
+              <w:rPr>
+                <w:rFonts w:ascii="Consolas" w:cs="Consolas" w:eastAsia="Consolas" w:hAnsi="Consolas"/>
+                <w:color w:val="a2fca2"/>
+                <w:shd w:fill="333333" w:val="clear"/>
+                <w:rtl w:val="0"/>
+              </w:rPr>
+              <w:t xml:space="preserve">"org.apache.activemq.ra"</w:t>
+            </w:r>
+            <w:r>
+              <w:rPr>
+                <w:rFonts w:ascii="Consolas" w:cs="Consolas" w:eastAsia="Consolas" w:hAnsi="Consolas"/>
+                <w:color w:val="62c8f3"/>
+                <w:shd w:fill="333333" w:val="clear"/>
+                <w:rtl w:val="0"/>
+              </w:rPr>
+              <w:t xml:space="preserve">&gt;</w:t>
+            </w:r>
+            <w:r>
+              <w:rPr>
+                <w:rFonts w:ascii="Consolas" w:cs="Consolas" w:eastAsia="Consolas" w:hAnsi="Consolas"/>
+                <w:color w:val="ffffff"/>
+                <w:shd w:fill="333333" w:val="clear"/>
+                <w:rtl w:val="0"/>
+              </w:rPr>
+              <w:br w:type="textWrapping"/>
+              <w:t xml:space="preserve">    </w:t>
+            </w:r>
+            <w:r>
+              <w:rPr>
+                <w:rFonts w:ascii="Consolas" w:cs="Consolas" w:eastAsia="Consolas" w:hAnsi="Consolas"/>
+                <w:color w:val="62c8f3"/>
+                <w:shd w:fill="333333" w:val="clear"/>
+                <w:rtl w:val="0"/>
+              </w:rPr>
+              <w:t xml:space="preserve">&lt;</w:t>
+            </w:r>
+            <w:r>
+              <w:rPr>
+                <w:rFonts w:ascii="Consolas" w:cs="Consolas" w:eastAsia="Consolas" w:hAnsi="Consolas"/>
+                <w:b w:val="1"/>
+                <w:color w:val="62c8f3"/>
+                <w:shd w:fill="333333" w:val="clear"/>
+                <w:rtl w:val="0"/>
+              </w:rPr>
+              <w:t xml:space="preserve">resources</w:t>
+            </w:r>
+            <w:r>
+              <w:rPr>
+                <w:rFonts w:ascii="Consolas" w:cs="Consolas" w:eastAsia="Consolas" w:hAnsi="Consolas"/>
+                <w:color w:val="62c8f3"/>
+                <w:shd w:fill="333333" w:val="clear"/>
+                <w:rtl w:val="0"/>
+              </w:rPr>
+              <w:t xml:space="preserve">&gt;</w:t>
+            </w:r>
+            <w:r>
+              <w:rPr>
+                <w:rFonts w:ascii="Consolas" w:cs="Consolas" w:eastAsia="Consolas" w:hAnsi="Consolas"/>
+                <w:color w:val="ffffff"/>
+                <w:shd w:fill="333333" w:val="clear"/>
+                <w:rtl w:val="0"/>
+              </w:rPr>
+              <w:br w:type="textWrapping"/>
+              <w:t xml:space="preserve">   </w:t>
+              <w:tab/>
+              <w:t xml:space="preserve"> </w:t>
+            </w:r>
+            <w:r>
+              <w:rPr>
+                <w:rFonts w:ascii="Consolas" w:cs="Consolas" w:eastAsia="Consolas" w:hAnsi="Consolas"/>
+                <w:color w:val="62c8f3"/>
+                <w:shd w:fill="333333" w:val="clear"/>
+                <w:rtl w:val="0"/>
+              </w:rPr>
+              <w:t xml:space="preserve">&lt;</w:t>
+            </w:r>
+            <w:r>
+              <w:rPr>
+                <w:rFonts w:ascii="Consolas" w:cs="Consolas" w:eastAsia="Consolas" w:hAnsi="Consolas"/>
+                <w:b w:val="1"/>
+                <w:color w:val="62c8f3"/>
+                <w:shd w:fill="333333" w:val="clear"/>
+                <w:rtl w:val="0"/>
+              </w:rPr>
+              <w:t xml:space="preserve">resource-root</w:t>
+            </w:r>
+            <w:r>
+              <w:rPr>
+                <w:rFonts w:ascii="Consolas" w:cs="Consolas" w:eastAsia="Consolas" w:hAnsi="Consolas"/>
+                <w:color w:val="62c8f3"/>
+                <w:shd w:fill="333333" w:val="clear"/>
+                <w:rtl w:val="0"/>
+              </w:rPr>
+              <w:t xml:space="preserve"> path=</w:t>
+            </w:r>
+            <w:r>
+              <w:rPr>
+                <w:rFonts w:ascii="Consolas" w:cs="Consolas" w:eastAsia="Consolas" w:hAnsi="Consolas"/>
+                <w:color w:val="a2fca2"/>
+                <w:shd w:fill="333333" w:val="clear"/>
+                <w:rtl w:val="0"/>
+              </w:rPr>
+              <w:t xml:space="preserve">"."</w:t>
+            </w:r>
+            <w:r>
+              <w:rPr>
+                <w:rFonts w:ascii="Consolas" w:cs="Consolas" w:eastAsia="Consolas" w:hAnsi="Consolas"/>
+                <w:color w:val="62c8f3"/>
+                <w:shd w:fill="333333" w:val="clear"/>
+                <w:rtl w:val="0"/>
+              </w:rPr>
+              <w:t xml:space="preserve"> /&gt;</w:t>
+            </w:r>
+            <w:r>
+              <w:rPr>
+                <w:rFonts w:ascii="Consolas" w:cs="Consolas" w:eastAsia="Consolas" w:hAnsi="Consolas"/>
+                <w:color w:val="ffffff"/>
+                <w:shd w:fill="333333" w:val="clear"/>
+                <w:rtl w:val="0"/>
+              </w:rPr>
+              <w:br w:type="textWrapping"/>
+              <w:t xml:space="preserve">   </w:t>
+              <w:tab/>
+              <w:t xml:space="preserve"> </w:t>
+            </w:r>
+            <w:r>
+              <w:rPr>
+                <w:rFonts w:ascii="Consolas" w:cs="Consolas" w:eastAsia="Consolas" w:hAnsi="Consolas"/>
+                <w:color w:val="62c8f3"/>
+                <w:shd w:fill="333333" w:val="clear"/>
+                <w:rtl w:val="0"/>
+              </w:rPr>
+              <w:t xml:space="preserve">&lt;</w:t>
+            </w:r>
+            <w:r>
+              <w:rPr>
+                <w:rFonts w:ascii="Consolas" w:cs="Consolas" w:eastAsia="Consolas" w:hAnsi="Consolas"/>
+                <w:b w:val="1"/>
+                <w:color w:val="62c8f3"/>
+                <w:shd w:fill="333333" w:val="clear"/>
+                <w:rtl w:val="0"/>
+              </w:rPr>
+              <w:t xml:space="preserve">resource-root</w:t>
+            </w:r>
+            <w:r>
+              <w:rPr>
+                <w:rFonts w:ascii="Consolas" w:cs="Consolas" w:eastAsia="Consolas" w:hAnsi="Consolas"/>
+                <w:color w:val="62c8f3"/>
+                <w:shd w:fill="333333" w:val="clear"/>
+                <w:rtl w:val="0"/>
+              </w:rPr>
+              <w:t xml:space="preserve"> path=</w:t>
+            </w:r>
+            <w:r>
+              <w:rPr>
+                <w:rFonts w:ascii="Consolas" w:cs="Consolas" w:eastAsia="Consolas" w:hAnsi="Consolas"/>
+                <w:color w:val="a2fca2"/>
+                <w:shd w:fill="333333" w:val="clear"/>
+                <w:rtl w:val="0"/>
+              </w:rPr>
+              <w:t xml:space="preserve">"activemq-amqp-5.15.4.jar"</w:t>
+            </w:r>
+            <w:r>
+              <w:rPr>
+                <w:rFonts w:ascii="Consolas" w:cs="Consolas" w:eastAsia="Consolas" w:hAnsi="Consolas"/>
+                <w:color w:val="62c8f3"/>
+                <w:shd w:fill="333333" w:val="clear"/>
+                <w:rtl w:val="0"/>
+              </w:rPr>
+              <w:t xml:space="preserve"> /&gt;</w:t>
+            </w:r>
+            <w:r>
+              <w:rPr>
+                <w:rFonts w:ascii="Consolas" w:cs="Consolas" w:eastAsia="Consolas" w:hAnsi="Consolas"/>
+                <w:color w:val="ffffff"/>
+                <w:shd w:fill="333333" w:val="clear"/>
+                <w:rtl w:val="0"/>
+              </w:rPr>
+              <w:br w:type="textWrapping"/>
+              <w:t xml:space="preserve">   </w:t>
+              <w:tab/>
+              <w:t xml:space="preserve"> </w:t>
+            </w:r>
+            <w:r>
+              <w:rPr>
+                <w:rFonts w:ascii="Consolas" w:cs="Consolas" w:eastAsia="Consolas" w:hAnsi="Consolas"/>
+                <w:color w:val="62c8f3"/>
+                <w:shd w:fill="333333" w:val="clear"/>
+                <w:rtl w:val="0"/>
+              </w:rPr>
+              <w:t xml:space="preserve">&lt;</w:t>
+            </w:r>
+            <w:r>
+              <w:rPr>
+                <w:rFonts w:ascii="Consolas" w:cs="Consolas" w:eastAsia="Consolas" w:hAnsi="Consolas"/>
+                <w:b w:val="1"/>
+                <w:color w:val="62c8f3"/>
+                <w:shd w:fill="333333" w:val="clear"/>
+                <w:rtl w:val="0"/>
+              </w:rPr>
+              <w:t xml:space="preserve">resource-root</w:t>
+            </w:r>
+            <w:r>
+              <w:rPr>
+                <w:rFonts w:ascii="Consolas" w:cs="Consolas" w:eastAsia="Consolas" w:hAnsi="Consolas"/>
+                <w:color w:val="62c8f3"/>
+                <w:shd w:fill="333333" w:val="clear"/>
+                <w:rtl w:val="0"/>
+              </w:rPr>
+              <w:t xml:space="preserve"> path=</w:t>
+            </w:r>
+            <w:r>
+              <w:rPr>
+                <w:rFonts w:ascii="Consolas" w:cs="Consolas" w:eastAsia="Consolas" w:hAnsi="Consolas"/>
+                <w:color w:val="a2fca2"/>
+                <w:shd w:fill="333333" w:val="clear"/>
+                <w:rtl w:val="0"/>
+              </w:rPr>
+              <w:t xml:space="preserve">"activemq-broker-5.15.4.jar"</w:t>
+            </w:r>
+            <w:r>
+              <w:rPr>
+                <w:rFonts w:ascii="Consolas" w:cs="Consolas" w:eastAsia="Consolas" w:hAnsi="Consolas"/>
+                <w:color w:val="62c8f3"/>
+                <w:shd w:fill="333333" w:val="clear"/>
+                <w:rtl w:val="0"/>
+              </w:rPr>
+              <w:t xml:space="preserve"> /&gt;</w:t>
+            </w:r>
+            <w:r>
+              <w:rPr>
+                <w:rFonts w:ascii="Consolas" w:cs="Consolas" w:eastAsia="Consolas" w:hAnsi="Consolas"/>
+                <w:color w:val="ffffff"/>
+                <w:shd w:fill="333333" w:val="clear"/>
+                <w:rtl w:val="0"/>
+              </w:rPr>
+              <w:br w:type="textWrapping"/>
+              <w:t xml:space="preserve">   </w:t>
+              <w:tab/>
+              <w:t xml:space="preserve"> </w:t>
+            </w:r>
+            <w:r>
+              <w:rPr>
+                <w:rFonts w:ascii="Consolas" w:cs="Consolas" w:eastAsia="Consolas" w:hAnsi="Consolas"/>
+                <w:color w:val="62c8f3"/>
+                <w:shd w:fill="333333" w:val="clear"/>
+                <w:rtl w:val="0"/>
+              </w:rPr>
+              <w:t xml:space="preserve">&lt;</w:t>
+            </w:r>
+            <w:r>
+              <w:rPr>
+                <w:rFonts w:ascii="Consolas" w:cs="Consolas" w:eastAsia="Consolas" w:hAnsi="Consolas"/>
+                <w:b w:val="1"/>
+                <w:color w:val="62c8f3"/>
+                <w:shd w:fill="333333" w:val="clear"/>
+                <w:rtl w:val="0"/>
+              </w:rPr>
+              <w:t xml:space="preserve">resource-root</w:t>
+            </w:r>
+            <w:r>
+              <w:rPr>
+                <w:rFonts w:ascii="Consolas" w:cs="Consolas" w:eastAsia="Consolas" w:hAnsi="Consolas"/>
+                <w:color w:val="62c8f3"/>
+                <w:shd w:fill="333333" w:val="clear"/>
+                <w:rtl w:val="0"/>
+              </w:rPr>
+              <w:t xml:space="preserve"> path=</w:t>
+            </w:r>
+            <w:r>
+              <w:rPr>
+                <w:rFonts w:ascii="Consolas" w:cs="Consolas" w:eastAsia="Consolas" w:hAnsi="Consolas"/>
+                <w:color w:val="a2fca2"/>
+                <w:shd w:fill="333333" w:val="clear"/>
+                <w:rtl w:val="0"/>
+              </w:rPr>
+              <w:t xml:space="preserve">"activemq-client-5.15.4.jar"</w:t>
+            </w:r>
+            <w:r>
+              <w:rPr>
+                <w:rFonts w:ascii="Consolas" w:cs="Consolas" w:eastAsia="Consolas" w:hAnsi="Consolas"/>
+                <w:color w:val="62c8f3"/>
+                <w:shd w:fill="333333" w:val="clear"/>
+                <w:rtl w:val="0"/>
+              </w:rPr>
+              <w:t xml:space="preserve"> /&gt;</w:t>
+            </w:r>
+            <w:r>
+              <w:rPr>
+                <w:rFonts w:ascii="Consolas" w:cs="Consolas" w:eastAsia="Consolas" w:hAnsi="Consolas"/>
+                <w:color w:val="ffffff"/>
+                <w:shd w:fill="333333" w:val="clear"/>
+                <w:rtl w:val="0"/>
+              </w:rPr>
+              <w:br w:type="textWrapping"/>
+              <w:t xml:space="preserve">   </w:t>
+              <w:tab/>
+              <w:t xml:space="preserve"> </w:t>
+            </w:r>
+            <w:r>
+              <w:rPr>
+                <w:rFonts w:ascii="Consolas" w:cs="Consolas" w:eastAsia="Consolas" w:hAnsi="Consolas"/>
+                <w:color w:val="62c8f3"/>
+                <w:shd w:fill="333333" w:val="clear"/>
+                <w:rtl w:val="0"/>
+              </w:rPr>
+              <w:t xml:space="preserve">&lt;</w:t>
+            </w:r>
+            <w:r>
+              <w:rPr>
+                <w:rFonts w:ascii="Consolas" w:cs="Consolas" w:eastAsia="Consolas" w:hAnsi="Consolas"/>
+                <w:b w:val="1"/>
+                <w:color w:val="62c8f3"/>
+                <w:shd w:fill="333333" w:val="clear"/>
+                <w:rtl w:val="0"/>
+              </w:rPr>
+              <w:t xml:space="preserve">resource-root</w:t>
+            </w:r>
+            <w:r>
+              <w:rPr>
+                <w:rFonts w:ascii="Consolas" w:cs="Consolas" w:eastAsia="Consolas" w:hAnsi="Consolas"/>
+                <w:color w:val="62c8f3"/>
+                <w:shd w:fill="333333" w:val="clear"/>
+                <w:rtl w:val="0"/>
+              </w:rPr>
+              <w:t xml:space="preserve"> path=</w:t>
+            </w:r>
+            <w:r>
+              <w:rPr>
+                <w:rFonts w:ascii="Consolas" w:cs="Consolas" w:eastAsia="Consolas" w:hAnsi="Consolas"/>
+                <w:color w:val="a2fca2"/>
+                <w:shd w:fill="333333" w:val="clear"/>
+                <w:rtl w:val="0"/>
+              </w:rPr>
+              <w:t xml:space="preserve">"activemq-jms-pool-5.15.4.jar"</w:t>
+            </w:r>
+            <w:r>
+              <w:rPr>
+                <w:rFonts w:ascii="Consolas" w:cs="Consolas" w:eastAsia="Consolas" w:hAnsi="Consolas"/>
+                <w:color w:val="62c8f3"/>
+                <w:shd w:fill="333333" w:val="clear"/>
+                <w:rtl w:val="0"/>
+              </w:rPr>
+              <w:t xml:space="preserve"> /&gt;</w:t>
+            </w:r>
+            <w:r>
+              <w:rPr>
+                <w:rFonts w:ascii="Consolas" w:cs="Consolas" w:eastAsia="Consolas" w:hAnsi="Consolas"/>
+                <w:color w:val="ffffff"/>
+                <w:shd w:fill="333333" w:val="clear"/>
+                <w:rtl w:val="0"/>
+              </w:rPr>
+              <w:br w:type="textWrapping"/>
+              <w:t xml:space="preserve">   </w:t>
+              <w:tab/>
+              <w:t xml:space="preserve"> </w:t>
+            </w:r>
+            <w:r>
+              <w:rPr>
+                <w:rFonts w:ascii="Consolas" w:cs="Consolas" w:eastAsia="Consolas" w:hAnsi="Consolas"/>
+                <w:color w:val="62c8f3"/>
+                <w:shd w:fill="333333" w:val="clear"/>
+                <w:rtl w:val="0"/>
+              </w:rPr>
+              <w:t xml:space="preserve">&lt;</w:t>
+            </w:r>
+            <w:r>
+              <w:rPr>
+                <w:rFonts w:ascii="Consolas" w:cs="Consolas" w:eastAsia="Consolas" w:hAnsi="Consolas"/>
+                <w:b w:val="1"/>
+                <w:color w:val="62c8f3"/>
+                <w:shd w:fill="333333" w:val="clear"/>
+                <w:rtl w:val="0"/>
+              </w:rPr>
+              <w:t xml:space="preserve">resource-root</w:t>
+            </w:r>
+            <w:r>
+              <w:rPr>
+                <w:rFonts w:ascii="Consolas" w:cs="Consolas" w:eastAsia="Consolas" w:hAnsi="Consolas"/>
+                <w:color w:val="62c8f3"/>
+                <w:shd w:fill="333333" w:val="clear"/>
+                <w:rtl w:val="0"/>
+              </w:rPr>
+              <w:t xml:space="preserve"> path=</w:t>
+            </w:r>
+            <w:r>
+              <w:rPr>
+                <w:rFonts w:ascii="Consolas" w:cs="Consolas" w:eastAsia="Consolas" w:hAnsi="Consolas"/>
+                <w:color w:val="a2fca2"/>
+                <w:shd w:fill="333333" w:val="clear"/>
+                <w:rtl w:val="0"/>
+              </w:rPr>
+              <w:t xml:space="preserve">"activemq-kahadb-store-5.15.4.jar"</w:t>
+            </w:r>
+            <w:r>
+              <w:rPr>
+                <w:rFonts w:ascii="Consolas" w:cs="Consolas" w:eastAsia="Consolas" w:hAnsi="Consolas"/>
+                <w:color w:val="62c8f3"/>
+                <w:shd w:fill="333333" w:val="clear"/>
+                <w:rtl w:val="0"/>
+              </w:rPr>
+              <w:t xml:space="preserve"> /&gt;</w:t>
+            </w:r>
+            <w:r>
+              <w:rPr>
+                <w:rFonts w:ascii="Consolas" w:cs="Consolas" w:eastAsia="Consolas" w:hAnsi="Consolas"/>
+                <w:color w:val="ffffff"/>
+                <w:shd w:fill="333333" w:val="clear"/>
+                <w:rtl w:val="0"/>
+              </w:rPr>
+              <w:br w:type="textWrapping"/>
+              <w:t xml:space="preserve">   </w:t>
+              <w:tab/>
+              <w:t xml:space="preserve"> </w:t>
+            </w:r>
+            <w:r>
+              <w:rPr>
+                <w:rFonts w:ascii="Consolas" w:cs="Consolas" w:eastAsia="Consolas" w:hAnsi="Consolas"/>
+                <w:color w:val="62c8f3"/>
+                <w:shd w:fill="333333" w:val="clear"/>
+                <w:rtl w:val="0"/>
+              </w:rPr>
+              <w:t xml:space="preserve">&lt;</w:t>
+            </w:r>
+            <w:r>
+              <w:rPr>
+                <w:rFonts w:ascii="Consolas" w:cs="Consolas" w:eastAsia="Consolas" w:hAnsi="Consolas"/>
+                <w:b w:val="1"/>
+                <w:color w:val="62c8f3"/>
+                <w:shd w:fill="333333" w:val="clear"/>
+                <w:rtl w:val="0"/>
+              </w:rPr>
+              <w:t xml:space="preserve">resource-root</w:t>
+            </w:r>
+            <w:r>
+              <w:rPr>
+                <w:rFonts w:ascii="Consolas" w:cs="Consolas" w:eastAsia="Consolas" w:hAnsi="Consolas"/>
+                <w:color w:val="62c8f3"/>
+                <w:shd w:fill="333333" w:val="clear"/>
+                <w:rtl w:val="0"/>
+              </w:rPr>
+              <w:t xml:space="preserve"> path=</w:t>
+            </w:r>
+            <w:r>
+              <w:rPr>
+                <w:rFonts w:ascii="Consolas" w:cs="Consolas" w:eastAsia="Consolas" w:hAnsi="Consolas"/>
+                <w:color w:val="a2fca2"/>
+                <w:shd w:fill="333333" w:val="clear"/>
+                <w:rtl w:val="0"/>
+              </w:rPr>
+              <w:t xml:space="preserve">"activemq-mqtt-5.15.4.jar"</w:t>
+            </w:r>
+            <w:r>
+              <w:rPr>
+                <w:rFonts w:ascii="Consolas" w:cs="Consolas" w:eastAsia="Consolas" w:hAnsi="Consolas"/>
+                <w:color w:val="62c8f3"/>
+                <w:shd w:fill="333333" w:val="clear"/>
+                <w:rtl w:val="0"/>
+              </w:rPr>
+              <w:t xml:space="preserve"> /&gt;</w:t>
+            </w:r>
+            <w:r>
+              <w:rPr>
+                <w:rFonts w:ascii="Consolas" w:cs="Consolas" w:eastAsia="Consolas" w:hAnsi="Consolas"/>
+                <w:color w:val="ffffff"/>
+                <w:shd w:fill="333333" w:val="clear"/>
+                <w:rtl w:val="0"/>
+              </w:rPr>
+              <w:br w:type="textWrapping"/>
+              <w:t xml:space="preserve">   </w:t>
+              <w:tab/>
+              <w:t xml:space="preserve"> </w:t>
+            </w:r>
+            <w:r>
+              <w:rPr>
+                <w:rFonts w:ascii="Consolas" w:cs="Consolas" w:eastAsia="Consolas" w:hAnsi="Consolas"/>
+                <w:color w:val="62c8f3"/>
+                <w:shd w:fill="333333" w:val="clear"/>
+                <w:rtl w:val="0"/>
+              </w:rPr>
+              <w:t xml:space="preserve">&lt;</w:t>
+            </w:r>
+            <w:r>
+              <w:rPr>
+                <w:rFonts w:ascii="Consolas" w:cs="Consolas" w:eastAsia="Consolas" w:hAnsi="Consolas"/>
+                <w:b w:val="1"/>
+                <w:color w:val="62c8f3"/>
+                <w:shd w:fill="333333" w:val="clear"/>
+                <w:rtl w:val="0"/>
+              </w:rPr>
+              <w:t xml:space="preserve">resource-root</w:t>
+            </w:r>
+            <w:r>
+              <w:rPr>
+                <w:rFonts w:ascii="Consolas" w:cs="Consolas" w:eastAsia="Consolas" w:hAnsi="Consolas"/>
+                <w:color w:val="62c8f3"/>
+                <w:shd w:fill="333333" w:val="clear"/>
+                <w:rtl w:val="0"/>
+              </w:rPr>
+              <w:br w:type="textWrapping"/>
+              <w:t xml:space="preserve">   </w:t>
+              <w:tab/>
+              <w:tab/>
+              <w:t xml:space="preserve"> path=</w:t>
+            </w:r>
+            <w:r>
+              <w:rPr>
+                <w:rFonts w:ascii="Consolas" w:cs="Consolas" w:eastAsia="Consolas" w:hAnsi="Consolas"/>
+                <w:color w:val="a2fca2"/>
+                <w:shd w:fill="333333" w:val="clear"/>
+                <w:rtl w:val="0"/>
+              </w:rPr>
+              <w:t xml:space="preserve">"activemq-openwire-legacy-5.15.4.jar"</w:t>
+            </w:r>
+            <w:r>
+              <w:rPr>
+                <w:rFonts w:ascii="Consolas" w:cs="Consolas" w:eastAsia="Consolas" w:hAnsi="Consolas"/>
+                <w:color w:val="62c8f3"/>
+                <w:shd w:fill="333333" w:val="clear"/>
+                <w:rtl w:val="0"/>
+              </w:rPr>
+              <w:t xml:space="preserve"> /&gt;</w:t>
+            </w:r>
+            <w:r>
+              <w:rPr>
+                <w:rFonts w:ascii="Consolas" w:cs="Consolas" w:eastAsia="Consolas" w:hAnsi="Consolas"/>
+                <w:color w:val="ffffff"/>
+                <w:shd w:fill="333333" w:val="clear"/>
+                <w:rtl w:val="0"/>
+              </w:rPr>
+              <w:br w:type="textWrapping"/>
+              <w:t xml:space="preserve">   </w:t>
+              <w:tab/>
+              <w:t xml:space="preserve"> </w:t>
+            </w:r>
+            <w:r>
+              <w:rPr>
+                <w:rFonts w:ascii="Consolas" w:cs="Consolas" w:eastAsia="Consolas" w:hAnsi="Consolas"/>
+                <w:color w:val="62c8f3"/>
+                <w:shd w:fill="333333" w:val="clear"/>
+                <w:rtl w:val="0"/>
+              </w:rPr>
+              <w:t xml:space="preserve">&lt;</w:t>
+            </w:r>
+            <w:r>
+              <w:rPr>
+                <w:rFonts w:ascii="Consolas" w:cs="Consolas" w:eastAsia="Consolas" w:hAnsi="Consolas"/>
+                <w:b w:val="1"/>
+                <w:color w:val="62c8f3"/>
+                <w:shd w:fill="333333" w:val="clear"/>
+                <w:rtl w:val="0"/>
+              </w:rPr>
+              <w:t xml:space="preserve">resource-root</w:t>
+            </w:r>
+            <w:r>
+              <w:rPr>
+                <w:rFonts w:ascii="Consolas" w:cs="Consolas" w:eastAsia="Consolas" w:hAnsi="Consolas"/>
+                <w:color w:val="62c8f3"/>
+                <w:shd w:fill="333333" w:val="clear"/>
+                <w:rtl w:val="0"/>
+              </w:rPr>
+              <w:t xml:space="preserve"> path=</w:t>
+            </w:r>
+            <w:r>
+              <w:rPr>
+                <w:rFonts w:ascii="Consolas" w:cs="Consolas" w:eastAsia="Consolas" w:hAnsi="Consolas"/>
+                <w:color w:val="a2fca2"/>
+                <w:shd w:fill="333333" w:val="clear"/>
+                <w:rtl w:val="0"/>
+              </w:rPr>
+              <w:t xml:space="preserve">"activemq-pool-5.15.4.jar"</w:t>
+            </w:r>
+            <w:r>
+              <w:rPr>
+                <w:rFonts w:ascii="Consolas" w:cs="Consolas" w:eastAsia="Consolas" w:hAnsi="Consolas"/>
+                <w:color w:val="62c8f3"/>
+                <w:shd w:fill="333333" w:val="clear"/>
+                <w:rtl w:val="0"/>
+              </w:rPr>
+              <w:t xml:space="preserve"> /&gt;</w:t>
+            </w:r>
+            <w:r>
+              <w:rPr>
+                <w:rFonts w:ascii="Consolas" w:cs="Consolas" w:eastAsia="Consolas" w:hAnsi="Consolas"/>
+                <w:color w:val="ffffff"/>
+                <w:shd w:fill="333333" w:val="clear"/>
+                <w:rtl w:val="0"/>
+              </w:rPr>
+              <w:br w:type="textWrapping"/>
+              <w:t xml:space="preserve">   </w:t>
+              <w:tab/>
+              <w:t xml:space="preserve"> </w:t>
+            </w:r>
+            <w:r>
+              <w:rPr>
+                <w:rFonts w:ascii="Consolas" w:cs="Consolas" w:eastAsia="Consolas" w:hAnsi="Consolas"/>
+                <w:color w:val="62c8f3"/>
+                <w:shd w:fill="333333" w:val="clear"/>
+                <w:rtl w:val="0"/>
+              </w:rPr>
+              <w:t xml:space="preserve">&lt;</w:t>
+            </w:r>
+            <w:r>
+              <w:rPr>
+                <w:rFonts w:ascii="Consolas" w:cs="Consolas" w:eastAsia="Consolas" w:hAnsi="Consolas"/>
+                <w:b w:val="1"/>
+                <w:color w:val="62c8f3"/>
+                <w:shd w:fill="333333" w:val="clear"/>
+                <w:rtl w:val="0"/>
+              </w:rPr>
+              <w:t xml:space="preserve">resource-root</w:t>
+            </w:r>
+            <w:r>
+              <w:rPr>
+                <w:rFonts w:ascii="Consolas" w:cs="Consolas" w:eastAsia="Consolas" w:hAnsi="Consolas"/>
+                <w:color w:val="62c8f3"/>
+                <w:shd w:fill="333333" w:val="clear"/>
+                <w:rtl w:val="0"/>
+              </w:rPr>
+              <w:t xml:space="preserve"> path=</w:t>
+            </w:r>
+            <w:r>
+              <w:rPr>
+                <w:rFonts w:ascii="Consolas" w:cs="Consolas" w:eastAsia="Consolas" w:hAnsi="Consolas"/>
+                <w:color w:val="a2fca2"/>
+                <w:shd w:fill="333333" w:val="clear"/>
+                <w:rtl w:val="0"/>
+              </w:rPr>
+              <w:t xml:space="preserve">"activemq-protobuf-1.1.jar"</w:t>
+            </w:r>
+            <w:r>
+              <w:rPr>
+                <w:rFonts w:ascii="Consolas" w:cs="Consolas" w:eastAsia="Consolas" w:hAnsi="Consolas"/>
+                <w:color w:val="62c8f3"/>
+                <w:shd w:fill="333333" w:val="clear"/>
+                <w:rtl w:val="0"/>
+              </w:rPr>
+              <w:t xml:space="preserve"> /&gt;</w:t>
+            </w:r>
+            <w:r>
+              <w:rPr>
+                <w:rFonts w:ascii="Consolas" w:cs="Consolas" w:eastAsia="Consolas" w:hAnsi="Consolas"/>
+                <w:color w:val="ffffff"/>
+                <w:shd w:fill="333333" w:val="clear"/>
+                <w:rtl w:val="0"/>
+              </w:rPr>
+              <w:br w:type="textWrapping"/>
+              <w:t xml:space="preserve">   </w:t>
+              <w:tab/>
+              <w:t xml:space="preserve"> </w:t>
+            </w:r>
+            <w:r>
+              <w:rPr>
+                <w:rFonts w:ascii="Consolas" w:cs="Consolas" w:eastAsia="Consolas" w:hAnsi="Consolas"/>
+                <w:color w:val="62c8f3"/>
+                <w:shd w:fill="333333" w:val="clear"/>
+                <w:rtl w:val="0"/>
+              </w:rPr>
+              <w:t xml:space="preserve">&lt;</w:t>
+            </w:r>
+            <w:r>
+              <w:rPr>
+                <w:rFonts w:ascii="Consolas" w:cs="Consolas" w:eastAsia="Consolas" w:hAnsi="Consolas"/>
+                <w:b w:val="1"/>
+                <w:color w:val="62c8f3"/>
+                <w:shd w:fill="333333" w:val="clear"/>
+                <w:rtl w:val="0"/>
+              </w:rPr>
+              <w:t xml:space="preserve">resource-root</w:t>
+            </w:r>
+            <w:r>
+              <w:rPr>
+                <w:rFonts w:ascii="Consolas" w:cs="Consolas" w:eastAsia="Consolas" w:hAnsi="Consolas"/>
+                <w:color w:val="62c8f3"/>
+                <w:shd w:fill="333333" w:val="clear"/>
+                <w:rtl w:val="0"/>
+              </w:rPr>
+              <w:t xml:space="preserve"> path=</w:t>
+            </w:r>
+            <w:r>
+              <w:rPr>
+                <w:rFonts w:ascii="Consolas" w:cs="Consolas" w:eastAsia="Consolas" w:hAnsi="Consolas"/>
+                <w:color w:val="a2fca2"/>
+                <w:shd w:fill="333333" w:val="clear"/>
+                <w:rtl w:val="0"/>
+              </w:rPr>
+              <w:t xml:space="preserve">"activemq-ra-5.15.4.jar"</w:t>
+            </w:r>
+            <w:r>
+              <w:rPr>
+                <w:rFonts w:ascii="Consolas" w:cs="Consolas" w:eastAsia="Consolas" w:hAnsi="Consolas"/>
+                <w:color w:val="62c8f3"/>
+                <w:shd w:fill="333333" w:val="clear"/>
+                <w:rtl w:val="0"/>
+              </w:rPr>
+              <w:t xml:space="preserve"> /&gt;</w:t>
+            </w:r>
+            <w:r>
+              <w:rPr>
+                <w:rFonts w:ascii="Consolas" w:cs="Consolas" w:eastAsia="Consolas" w:hAnsi="Consolas"/>
+                <w:color w:val="ffffff"/>
+                <w:shd w:fill="333333" w:val="clear"/>
+                <w:rtl w:val="0"/>
+              </w:rPr>
+              <w:br w:type="textWrapping"/>
+              <w:t xml:space="preserve">   </w:t>
+              <w:tab/>
+              <w:t xml:space="preserve"> </w:t>
+            </w:r>
+            <w:r>
+              <w:rPr>
+                <w:rFonts w:ascii="Consolas" w:cs="Consolas" w:eastAsia="Consolas" w:hAnsi="Consolas"/>
+                <w:color w:val="62c8f3"/>
+                <w:shd w:fill="333333" w:val="clear"/>
+                <w:rtl w:val="0"/>
+              </w:rPr>
+              <w:t xml:space="preserve">&lt;</w:t>
+            </w:r>
+            <w:r>
+              <w:rPr>
+                <w:rFonts w:ascii="Consolas" w:cs="Consolas" w:eastAsia="Consolas" w:hAnsi="Consolas"/>
+                <w:b w:val="1"/>
+                <w:color w:val="62c8f3"/>
+                <w:shd w:fill="333333" w:val="clear"/>
+                <w:rtl w:val="0"/>
+              </w:rPr>
+              <w:t xml:space="preserve">resource-root</w:t>
+            </w:r>
+            <w:r>
+              <w:rPr>
+                <w:rFonts w:ascii="Consolas" w:cs="Consolas" w:eastAsia="Consolas" w:hAnsi="Consolas"/>
+                <w:color w:val="62c8f3"/>
+                <w:shd w:fill="333333" w:val="clear"/>
+                <w:rtl w:val="0"/>
+              </w:rPr>
+              <w:t xml:space="preserve"> path=</w:t>
+            </w:r>
+            <w:r>
+              <w:rPr>
+                <w:rFonts w:ascii="Consolas" w:cs="Consolas" w:eastAsia="Consolas" w:hAnsi="Consolas"/>
+                <w:color w:val="a2fca2"/>
+                <w:shd w:fill="333333" w:val="clear"/>
+                <w:rtl w:val="0"/>
+              </w:rPr>
+              <w:t xml:space="preserve">"activemq-spring-5.15.4.jar"</w:t>
+            </w:r>
+            <w:r>
+              <w:rPr>
+                <w:rFonts w:ascii="Consolas" w:cs="Consolas" w:eastAsia="Consolas" w:hAnsi="Consolas"/>
+                <w:color w:val="62c8f3"/>
+                <w:shd w:fill="333333" w:val="clear"/>
+                <w:rtl w:val="0"/>
+              </w:rPr>
+              <w:t xml:space="preserve"> /&gt;</w:t>
+            </w:r>
+            <w:r>
+              <w:rPr>
+                <w:rFonts w:ascii="Consolas" w:cs="Consolas" w:eastAsia="Consolas" w:hAnsi="Consolas"/>
+                <w:color w:val="ffffff"/>
+                <w:shd w:fill="333333" w:val="clear"/>
+                <w:rtl w:val="0"/>
+              </w:rPr>
+              <w:br w:type="textWrapping"/>
+              <w:t xml:space="preserve">   </w:t>
+              <w:tab/>
+              <w:t xml:space="preserve"> </w:t>
+            </w:r>
+            <w:r>
+              <w:rPr>
+                <w:rFonts w:ascii="Consolas" w:cs="Consolas" w:eastAsia="Consolas" w:hAnsi="Consolas"/>
+                <w:color w:val="62c8f3"/>
+                <w:shd w:fill="333333" w:val="clear"/>
+                <w:rtl w:val="0"/>
+              </w:rPr>
+              <w:t xml:space="preserve">&lt;</w:t>
+            </w:r>
+            <w:r>
+              <w:rPr>
+                <w:rFonts w:ascii="Consolas" w:cs="Consolas" w:eastAsia="Consolas" w:hAnsi="Consolas"/>
+                <w:b w:val="1"/>
+                <w:color w:val="62c8f3"/>
+                <w:shd w:fill="333333" w:val="clear"/>
+                <w:rtl w:val="0"/>
+              </w:rPr>
+              <w:t xml:space="preserve">resource-root</w:t>
+            </w:r>
+            <w:r>
+              <w:rPr>
+                <w:rFonts w:ascii="Consolas" w:cs="Consolas" w:eastAsia="Consolas" w:hAnsi="Consolas"/>
+                <w:color w:val="62c8f3"/>
+                <w:shd w:fill="333333" w:val="clear"/>
+                <w:rtl w:val="0"/>
+              </w:rPr>
+              <w:t xml:space="preserve"> path=</w:t>
+            </w:r>
+            <w:r>
+              <w:rPr>
+                <w:rFonts w:ascii="Consolas" w:cs="Consolas" w:eastAsia="Consolas" w:hAnsi="Consolas"/>
+                <w:color w:val="a2fca2"/>
+                <w:shd w:fill="333333" w:val="clear"/>
+                <w:rtl w:val="0"/>
+              </w:rPr>
+              <w:t xml:space="preserve">"commons-net-3.6.jar"</w:t>
+            </w:r>
+            <w:r>
+              <w:rPr>
+                <w:rFonts w:ascii="Consolas" w:cs="Consolas" w:eastAsia="Consolas" w:hAnsi="Consolas"/>
+                <w:color w:val="62c8f3"/>
+                <w:shd w:fill="333333" w:val="clear"/>
+                <w:rtl w:val="0"/>
+              </w:rPr>
+              <w:t xml:space="preserve"> /&gt;</w:t>
+            </w:r>
+            <w:r>
+              <w:rPr>
+                <w:rFonts w:ascii="Consolas" w:cs="Consolas" w:eastAsia="Consolas" w:hAnsi="Consolas"/>
+                <w:color w:val="ffffff"/>
+                <w:shd w:fill="333333" w:val="clear"/>
+                <w:rtl w:val="0"/>
+              </w:rPr>
+              <w:br w:type="textWrapping"/>
+              <w:t xml:space="preserve">   </w:t>
+              <w:tab/>
+              <w:t xml:space="preserve"> </w:t>
+            </w:r>
+            <w:r>
+              <w:rPr>
+                <w:rFonts w:ascii="Consolas" w:cs="Consolas" w:eastAsia="Consolas" w:hAnsi="Consolas"/>
+                <w:color w:val="62c8f3"/>
+                <w:shd w:fill="333333" w:val="clear"/>
+                <w:rtl w:val="0"/>
+              </w:rPr>
+              <w:t xml:space="preserve">&lt;</w:t>
+            </w:r>
+            <w:r>
+              <w:rPr>
+                <w:rFonts w:ascii="Consolas" w:cs="Consolas" w:eastAsia="Consolas" w:hAnsi="Consolas"/>
+                <w:b w:val="1"/>
+                <w:color w:val="62c8f3"/>
+                <w:shd w:fill="333333" w:val="clear"/>
+                <w:rtl w:val="0"/>
+              </w:rPr>
+              <w:t xml:space="preserve">resource-root</w:t>
+            </w:r>
+            <w:r>
+              <w:rPr>
+                <w:rFonts w:ascii="Consolas" w:cs="Consolas" w:eastAsia="Consolas" w:hAnsi="Consolas"/>
+                <w:color w:val="62c8f3"/>
+                <w:shd w:fill="333333" w:val="clear"/>
+                <w:rtl w:val="0"/>
+              </w:rPr>
+              <w:t xml:space="preserve"> path=</w:t>
+            </w:r>
+            <w:r>
+              <w:rPr>
+                <w:rFonts w:ascii="Consolas" w:cs="Consolas" w:eastAsia="Consolas" w:hAnsi="Consolas"/>
+                <w:color w:val="a2fca2"/>
+                <w:shd w:fill="333333" w:val="clear"/>
+                <w:rtl w:val="0"/>
+              </w:rPr>
+              <w:t xml:space="preserve">"commons-pool2-2.4.2.jar"</w:t>
+            </w:r>
+            <w:r>
+              <w:rPr>
+                <w:rFonts w:ascii="Consolas" w:cs="Consolas" w:eastAsia="Consolas" w:hAnsi="Consolas"/>
+                <w:color w:val="62c8f3"/>
+                <w:shd w:fill="333333" w:val="clear"/>
+                <w:rtl w:val="0"/>
+              </w:rPr>
+              <w:t xml:space="preserve"> /&gt;</w:t>
+            </w:r>
+            <w:r>
+              <w:rPr>
+                <w:rFonts w:ascii="Consolas" w:cs="Consolas" w:eastAsia="Consolas" w:hAnsi="Consolas"/>
+                <w:color w:val="ffffff"/>
+                <w:shd w:fill="333333" w:val="clear"/>
+                <w:rtl w:val="0"/>
+              </w:rPr>
+              <w:br w:type="textWrapping"/>
+              <w:t xml:space="preserve">   </w:t>
+              <w:tab/>
+              <w:t xml:space="preserve"> </w:t>
+            </w:r>
+            <w:r>
+              <w:rPr>
+                <w:rFonts w:ascii="Consolas" w:cs="Consolas" w:eastAsia="Consolas" w:hAnsi="Consolas"/>
+                <w:color w:val="62c8f3"/>
+                <w:shd w:fill="333333" w:val="clear"/>
+                <w:rtl w:val="0"/>
+              </w:rPr>
+              <w:t xml:space="preserve">&lt;</w:t>
+            </w:r>
+            <w:r>
+              <w:rPr>
+                <w:rFonts w:ascii="Consolas" w:cs="Consolas" w:eastAsia="Consolas" w:hAnsi="Consolas"/>
+                <w:b w:val="1"/>
+                <w:color w:val="62c8f3"/>
+                <w:shd w:fill="333333" w:val="clear"/>
+                <w:rtl w:val="0"/>
+              </w:rPr>
+              <w:t xml:space="preserve">resource-root</w:t>
+            </w:r>
+            <w:r>
+              <w:rPr>
+                <w:rFonts w:ascii="Consolas" w:cs="Consolas" w:eastAsia="Consolas" w:hAnsi="Consolas"/>
+                <w:color w:val="62c8f3"/>
+                <w:shd w:fill="333333" w:val="clear"/>
+                <w:rtl w:val="0"/>
+              </w:rPr>
+              <w:br w:type="textWrapping"/>
+              <w:t xml:space="preserve">   </w:t>
+              <w:tab/>
+              <w:tab/>
+              <w:t xml:space="preserve"> path=</w:t>
+            </w:r>
+            <w:r>
+              <w:rPr>
+                <w:rFonts w:ascii="Consolas" w:cs="Consolas" w:eastAsia="Consolas" w:hAnsi="Consolas"/>
+                <w:color w:val="a2fca2"/>
+                <w:shd w:fill="333333" w:val="clear"/>
+                <w:rtl w:val="0"/>
+              </w:rPr>
+              <w:t xml:space="preserve">"geronimo-j2ee-management_1.1_spec-1.0.1.jar"</w:t>
+            </w:r>
+            <w:r>
+              <w:rPr>
+                <w:rFonts w:ascii="Consolas" w:cs="Consolas" w:eastAsia="Consolas" w:hAnsi="Consolas"/>
+                <w:color w:val="62c8f3"/>
+                <w:shd w:fill="333333" w:val="clear"/>
+                <w:rtl w:val="0"/>
+              </w:rPr>
+              <w:t xml:space="preserve"> /&gt;</w:t>
+            </w:r>
+            <w:r>
+              <w:rPr>
+                <w:rFonts w:ascii="Consolas" w:cs="Consolas" w:eastAsia="Consolas" w:hAnsi="Consolas"/>
+                <w:color w:val="ffffff"/>
+                <w:shd w:fill="333333" w:val="clear"/>
+                <w:rtl w:val="0"/>
+              </w:rPr>
+              <w:br w:type="textWrapping"/>
+              <w:t xml:space="preserve">   </w:t>
+              <w:tab/>
+              <w:t xml:space="preserve"> </w:t>
+            </w:r>
+            <w:r>
+              <w:rPr>
+                <w:rFonts w:ascii="Consolas" w:cs="Consolas" w:eastAsia="Consolas" w:hAnsi="Consolas"/>
+                <w:color w:val="62c8f3"/>
+                <w:shd w:fill="333333" w:val="clear"/>
+                <w:rtl w:val="0"/>
+              </w:rPr>
+              <w:t xml:space="preserve">&lt;</w:t>
+            </w:r>
+            <w:r>
+              <w:rPr>
+                <w:rFonts w:ascii="Consolas" w:cs="Consolas" w:eastAsia="Consolas" w:hAnsi="Consolas"/>
+                <w:b w:val="1"/>
+                <w:color w:val="62c8f3"/>
+                <w:shd w:fill="333333" w:val="clear"/>
+                <w:rtl w:val="0"/>
+              </w:rPr>
+              <w:t xml:space="preserve">resource-root</w:t>
+            </w:r>
+            <w:r>
+              <w:rPr>
+                <w:rFonts w:ascii="Consolas" w:cs="Consolas" w:eastAsia="Consolas" w:hAnsi="Consolas"/>
+                <w:color w:val="62c8f3"/>
+                <w:shd w:fill="333333" w:val="clear"/>
+                <w:rtl w:val="0"/>
+              </w:rPr>
+              <w:t xml:space="preserve"> path=</w:t>
+            </w:r>
+            <w:r>
+              <w:rPr>
+                <w:rFonts w:ascii="Consolas" w:cs="Consolas" w:eastAsia="Consolas" w:hAnsi="Consolas"/>
+                <w:color w:val="a2fca2"/>
+                <w:shd w:fill="333333" w:val="clear"/>
+                <w:rtl w:val="0"/>
+              </w:rPr>
+              <w:t xml:space="preserve">"guava-18.0.jar"</w:t>
+            </w:r>
+            <w:r>
+              <w:rPr>
+                <w:rFonts w:ascii="Consolas" w:cs="Consolas" w:eastAsia="Consolas" w:hAnsi="Consolas"/>
+                <w:color w:val="62c8f3"/>
+                <w:shd w:fill="333333" w:val="clear"/>
+                <w:rtl w:val="0"/>
+              </w:rPr>
+              <w:t xml:space="preserve"> /&gt;</w:t>
+            </w:r>
+            <w:r>
+              <w:rPr>
+                <w:rFonts w:ascii="Consolas" w:cs="Consolas" w:eastAsia="Consolas" w:hAnsi="Consolas"/>
+                <w:color w:val="ffffff"/>
+                <w:shd w:fill="333333" w:val="clear"/>
+                <w:rtl w:val="0"/>
+              </w:rPr>
+              <w:br w:type="textWrapping"/>
+              <w:t xml:space="preserve">   </w:t>
+              <w:tab/>
+              <w:t xml:space="preserve"> </w:t>
+            </w:r>
+            <w:r>
+              <w:rPr>
+                <w:rFonts w:ascii="Consolas" w:cs="Consolas" w:eastAsia="Consolas" w:hAnsi="Consolas"/>
+                <w:color w:val="62c8f3"/>
+                <w:shd w:fill="333333" w:val="clear"/>
+                <w:rtl w:val="0"/>
+              </w:rPr>
+              <w:t xml:space="preserve">&lt;</w:t>
+            </w:r>
+            <w:r>
+              <w:rPr>
+                <w:rFonts w:ascii="Consolas" w:cs="Consolas" w:eastAsia="Consolas" w:hAnsi="Consolas"/>
+                <w:b w:val="1"/>
+                <w:color w:val="62c8f3"/>
+                <w:shd w:fill="333333" w:val="clear"/>
+                <w:rtl w:val="0"/>
+              </w:rPr>
+              <w:t xml:space="preserve">resource-root</w:t>
+            </w:r>
+            <w:r>
+              <w:rPr>
+                <w:rFonts w:ascii="Consolas" w:cs="Consolas" w:eastAsia="Consolas" w:hAnsi="Consolas"/>
+                <w:color w:val="62c8f3"/>
+                <w:shd w:fill="333333" w:val="clear"/>
+                <w:rtl w:val="0"/>
+              </w:rPr>
+              <w:t xml:space="preserve"> path=</w:t>
+            </w:r>
+            <w:r>
+              <w:rPr>
+                <w:rFonts w:ascii="Consolas" w:cs="Consolas" w:eastAsia="Consolas" w:hAnsi="Consolas"/>
+                <w:color w:val="a2fca2"/>
+                <w:shd w:fill="333333" w:val="clear"/>
+                <w:rtl w:val="0"/>
+              </w:rPr>
+              <w:t xml:space="preserve">"hawtbuf-1.11.jar"</w:t>
+            </w:r>
+            <w:r>
+              <w:rPr>
+                <w:rFonts w:ascii="Consolas" w:cs="Consolas" w:eastAsia="Consolas" w:hAnsi="Consolas"/>
+                <w:color w:val="62c8f3"/>
+                <w:shd w:fill="333333" w:val="clear"/>
+                <w:rtl w:val="0"/>
+              </w:rPr>
+              <w:t xml:space="preserve"> /&gt;</w:t>
+            </w:r>
+            <w:r>
+              <w:rPr>
+                <w:rFonts w:ascii="Consolas" w:cs="Consolas" w:eastAsia="Consolas" w:hAnsi="Consolas"/>
+                <w:color w:val="ffffff"/>
+                <w:shd w:fill="333333" w:val="clear"/>
+                <w:rtl w:val="0"/>
+              </w:rPr>
+              <w:br w:type="textWrapping"/>
+              <w:t xml:space="preserve">   </w:t>
+              <w:tab/>
+              <w:t xml:space="preserve"> </w:t>
+            </w:r>
+            <w:r>
+              <w:rPr>
+                <w:rFonts w:ascii="Consolas" w:cs="Consolas" w:eastAsia="Consolas" w:hAnsi="Consolas"/>
+                <w:color w:val="62c8f3"/>
+                <w:shd w:fill="333333" w:val="clear"/>
+                <w:rtl w:val="0"/>
+              </w:rPr>
+              <w:t xml:space="preserve">&lt;</w:t>
+            </w:r>
+            <w:r>
+              <w:rPr>
+                <w:rFonts w:ascii="Consolas" w:cs="Consolas" w:eastAsia="Consolas" w:hAnsi="Consolas"/>
+                <w:b w:val="1"/>
+                <w:color w:val="62c8f3"/>
+                <w:shd w:fill="333333" w:val="clear"/>
+                <w:rtl w:val="0"/>
+              </w:rPr>
+              <w:t xml:space="preserve">resource-root</w:t>
+            </w:r>
+            <w:r>
+              <w:rPr>
+                <w:rFonts w:ascii="Consolas" w:cs="Consolas" w:eastAsia="Consolas" w:hAnsi="Consolas"/>
+                <w:color w:val="62c8f3"/>
+                <w:shd w:fill="333333" w:val="clear"/>
+                <w:rtl w:val="0"/>
+              </w:rPr>
+              <w:t xml:space="preserve"> path=</w:t>
+            </w:r>
+            <w:r>
+              <w:rPr>
+                <w:rFonts w:ascii="Consolas" w:cs="Consolas" w:eastAsia="Consolas" w:hAnsi="Consolas"/>
+                <w:color w:val="a2fca2"/>
+                <w:shd w:fill="333333" w:val="clear"/>
+                <w:rtl w:val="0"/>
+              </w:rPr>
+              <w:t xml:space="preserve">"hawtdispatch-1.22.jar"</w:t>
+            </w:r>
+            <w:r>
+              <w:rPr>
+                <w:rFonts w:ascii="Consolas" w:cs="Consolas" w:eastAsia="Consolas" w:hAnsi="Consolas"/>
+                <w:color w:val="62c8f3"/>
+                <w:shd w:fill="333333" w:val="clear"/>
+                <w:rtl w:val="0"/>
+              </w:rPr>
+              <w:t xml:space="preserve"> /&gt;</w:t>
+            </w:r>
+            <w:r>
+              <w:rPr>
+                <w:rFonts w:ascii="Consolas" w:cs="Consolas" w:eastAsia="Consolas" w:hAnsi="Consolas"/>
+                <w:color w:val="ffffff"/>
+                <w:shd w:fill="333333" w:val="clear"/>
+                <w:rtl w:val="0"/>
+              </w:rPr>
+              <w:br w:type="textWrapping"/>
+              <w:t xml:space="preserve">   </w:t>
+              <w:tab/>
+              <w:t xml:space="preserve"> </w:t>
+            </w:r>
+            <w:r>
+              <w:rPr>
+                <w:rFonts w:ascii="Consolas" w:cs="Consolas" w:eastAsia="Consolas" w:hAnsi="Consolas"/>
+                <w:color w:val="62c8f3"/>
+                <w:shd w:fill="333333" w:val="clear"/>
+                <w:rtl w:val="0"/>
+              </w:rPr>
+              <w:t xml:space="preserve">&lt;</w:t>
+            </w:r>
+            <w:r>
+              <w:rPr>
+                <w:rFonts w:ascii="Consolas" w:cs="Consolas" w:eastAsia="Consolas" w:hAnsi="Consolas"/>
+                <w:b w:val="1"/>
+                <w:color w:val="62c8f3"/>
+                <w:shd w:fill="333333" w:val="clear"/>
+                <w:rtl w:val="0"/>
+              </w:rPr>
+              <w:t xml:space="preserve">resource-root</w:t>
+            </w:r>
+            <w:r>
+              <w:rPr>
+                <w:rFonts w:ascii="Consolas" w:cs="Consolas" w:eastAsia="Consolas" w:hAnsi="Consolas"/>
+                <w:color w:val="62c8f3"/>
+                <w:shd w:fill="333333" w:val="clear"/>
+                <w:rtl w:val="0"/>
+              </w:rPr>
+              <w:t xml:space="preserve"> path=</w:t>
+            </w:r>
+            <w:r>
+              <w:rPr>
+                <w:rFonts w:ascii="Consolas" w:cs="Consolas" w:eastAsia="Consolas" w:hAnsi="Consolas"/>
+                <w:color w:val="a2fca2"/>
+                <w:shd w:fill="333333" w:val="clear"/>
+                <w:rtl w:val="0"/>
+              </w:rPr>
+              <w:t xml:space="preserve">"hawtdispatch-transport-1.22.jar"</w:t>
+            </w:r>
+            <w:r>
+              <w:rPr>
+                <w:rFonts w:ascii="Consolas" w:cs="Consolas" w:eastAsia="Consolas" w:hAnsi="Consolas"/>
+                <w:color w:val="62c8f3"/>
+                <w:shd w:fill="333333" w:val="clear"/>
+                <w:rtl w:val="0"/>
+              </w:rPr>
+              <w:t xml:space="preserve"> /&gt;</w:t>
+            </w:r>
+            <w:r>
+              <w:rPr>
+                <w:rFonts w:ascii="Consolas" w:cs="Consolas" w:eastAsia="Consolas" w:hAnsi="Consolas"/>
+                <w:color w:val="ffffff"/>
+                <w:shd w:fill="333333" w:val="clear"/>
+                <w:rtl w:val="0"/>
+              </w:rPr>
+              <w:br w:type="textWrapping"/>
+              <w:t xml:space="preserve">   </w:t>
+              <w:tab/>
+              <w:t xml:space="preserve"> </w:t>
+            </w:r>
+            <w:r>
+              <w:rPr>
+                <w:rFonts w:ascii="Consolas" w:cs="Consolas" w:eastAsia="Consolas" w:hAnsi="Consolas"/>
+                <w:color w:val="62c8f3"/>
+                <w:shd w:fill="333333" w:val="clear"/>
+                <w:rtl w:val="0"/>
+              </w:rPr>
+              <w:t xml:space="preserve">&lt;</w:t>
+            </w:r>
+            <w:r>
+              <w:rPr>
+                <w:rFonts w:ascii="Consolas" w:cs="Consolas" w:eastAsia="Consolas" w:hAnsi="Consolas"/>
+                <w:b w:val="1"/>
+                <w:color w:val="62c8f3"/>
+                <w:shd w:fill="333333" w:val="clear"/>
+                <w:rtl w:val="0"/>
+              </w:rPr>
+              <w:t xml:space="preserve">resource-root</w:t>
+            </w:r>
+            <w:r>
+              <w:rPr>
+                <w:rFonts w:ascii="Consolas" w:cs="Consolas" w:eastAsia="Consolas" w:hAnsi="Consolas"/>
+                <w:color w:val="62c8f3"/>
+                <w:shd w:fill="333333" w:val="clear"/>
+                <w:rtl w:val="0"/>
+              </w:rPr>
+              <w:t xml:space="preserve"> path=</w:t>
+            </w:r>
+            <w:r>
+              <w:rPr>
+                <w:rFonts w:ascii="Consolas" w:cs="Consolas" w:eastAsia="Consolas" w:hAnsi="Consolas"/>
+                <w:color w:val="a2fca2"/>
+                <w:shd w:fill="333333" w:val="clear"/>
+                <w:rtl w:val="0"/>
+              </w:rPr>
+              <w:t xml:space="preserve">"jackson-annotations-2.9.4.jar"</w:t>
+            </w:r>
+            <w:r>
+              <w:rPr>
+                <w:rFonts w:ascii="Consolas" w:cs="Consolas" w:eastAsia="Consolas" w:hAnsi="Consolas"/>
+                <w:color w:val="62c8f3"/>
+                <w:shd w:fill="333333" w:val="clear"/>
+                <w:rtl w:val="0"/>
+              </w:rPr>
+              <w:t xml:space="preserve"> /&gt;</w:t>
+            </w:r>
+            <w:r>
+              <w:rPr>
+                <w:rFonts w:ascii="Consolas" w:cs="Consolas" w:eastAsia="Consolas" w:hAnsi="Consolas"/>
+                <w:color w:val="ffffff"/>
+                <w:shd w:fill="333333" w:val="clear"/>
+                <w:rtl w:val="0"/>
+              </w:rPr>
+              <w:br w:type="textWrapping"/>
+              <w:t xml:space="preserve">   </w:t>
+              <w:tab/>
+              <w:t xml:space="preserve"> </w:t>
+            </w:r>
+            <w:r>
+              <w:rPr>
+                <w:rFonts w:ascii="Consolas" w:cs="Consolas" w:eastAsia="Consolas" w:hAnsi="Consolas"/>
+                <w:color w:val="62c8f3"/>
+                <w:shd w:fill="333333" w:val="clear"/>
+                <w:rtl w:val="0"/>
+              </w:rPr>
+              <w:t xml:space="preserve">&lt;</w:t>
+            </w:r>
+            <w:r>
+              <w:rPr>
+                <w:rFonts w:ascii="Consolas" w:cs="Consolas" w:eastAsia="Consolas" w:hAnsi="Consolas"/>
+                <w:b w:val="1"/>
+                <w:color w:val="62c8f3"/>
+                <w:shd w:fill="333333" w:val="clear"/>
+                <w:rtl w:val="0"/>
+              </w:rPr>
+              <w:t xml:space="preserve">resource-root</w:t>
+            </w:r>
+            <w:r>
+              <w:rPr>
+                <w:rFonts w:ascii="Consolas" w:cs="Consolas" w:eastAsia="Consolas" w:hAnsi="Consolas"/>
+                <w:color w:val="62c8f3"/>
+                <w:shd w:fill="333333" w:val="clear"/>
+                <w:rtl w:val="0"/>
+              </w:rPr>
+              <w:t xml:space="preserve"> path=</w:t>
+            </w:r>
+            <w:r>
+              <w:rPr>
+                <w:rFonts w:ascii="Consolas" w:cs="Consolas" w:eastAsia="Consolas" w:hAnsi="Consolas"/>
+                <w:color w:val="a2fca2"/>
+                <w:shd w:fill="333333" w:val="clear"/>
+                <w:rtl w:val="0"/>
+              </w:rPr>
+              <w:t xml:space="preserve">"jackson-core-2.9.4.jar"</w:t>
+            </w:r>
+            <w:r>
+              <w:rPr>
+                <w:rFonts w:ascii="Consolas" w:cs="Consolas" w:eastAsia="Consolas" w:hAnsi="Consolas"/>
+                <w:color w:val="62c8f3"/>
+                <w:shd w:fill="333333" w:val="clear"/>
+                <w:rtl w:val="0"/>
+              </w:rPr>
+              <w:t xml:space="preserve"> /&gt;</w:t>
+            </w:r>
+            <w:r>
+              <w:rPr>
+                <w:rFonts w:ascii="Consolas" w:cs="Consolas" w:eastAsia="Consolas" w:hAnsi="Consolas"/>
+                <w:color w:val="ffffff"/>
+                <w:shd w:fill="333333" w:val="clear"/>
+                <w:rtl w:val="0"/>
+              </w:rPr>
+              <w:br w:type="textWrapping"/>
+              <w:t xml:space="preserve">   </w:t>
+              <w:tab/>
+              <w:t xml:space="preserve"> </w:t>
+            </w:r>
+            <w:r>
+              <w:rPr>
+                <w:rFonts w:ascii="Consolas" w:cs="Consolas" w:eastAsia="Consolas" w:hAnsi="Consolas"/>
+                <w:color w:val="62c8f3"/>
+                <w:shd w:fill="333333" w:val="clear"/>
+                <w:rtl w:val="0"/>
+              </w:rPr>
+              <w:t xml:space="preserve">&lt;</w:t>
+            </w:r>
+            <w:r>
+              <w:rPr>
+                <w:rFonts w:ascii="Consolas" w:cs="Consolas" w:eastAsia="Consolas" w:hAnsi="Consolas"/>
+                <w:b w:val="1"/>
+                <w:color w:val="62c8f3"/>
+                <w:shd w:fill="333333" w:val="clear"/>
+                <w:rtl w:val="0"/>
+              </w:rPr>
+              <w:t xml:space="preserve">resource-root</w:t>
+            </w:r>
+            <w:r>
+              <w:rPr>
+                <w:rFonts w:ascii="Consolas" w:cs="Consolas" w:eastAsia="Consolas" w:hAnsi="Consolas"/>
+                <w:color w:val="62c8f3"/>
+                <w:shd w:fill="333333" w:val="clear"/>
+                <w:rtl w:val="0"/>
+              </w:rPr>
+              <w:t xml:space="preserve"> path=</w:t>
+            </w:r>
+            <w:r>
+              <w:rPr>
+                <w:rFonts w:ascii="Consolas" w:cs="Consolas" w:eastAsia="Consolas" w:hAnsi="Consolas"/>
+                <w:color w:val="a2fca2"/>
+                <w:shd w:fill="333333" w:val="clear"/>
+                <w:rtl w:val="0"/>
+              </w:rPr>
+              <w:t xml:space="preserve">"jackson-databind-2.9.4.jar"</w:t>
+            </w:r>
+            <w:r>
+              <w:rPr>
+                <w:rFonts w:ascii="Consolas" w:cs="Consolas" w:eastAsia="Consolas" w:hAnsi="Consolas"/>
+                <w:color w:val="62c8f3"/>
+                <w:shd w:fill="333333" w:val="clear"/>
+                <w:rtl w:val="0"/>
+              </w:rPr>
+              <w:t xml:space="preserve"> /&gt;</w:t>
+            </w:r>
+            <w:r>
+              <w:rPr>
+                <w:rFonts w:ascii="Consolas" w:cs="Consolas" w:eastAsia="Consolas" w:hAnsi="Consolas"/>
+                <w:color w:val="ffffff"/>
+                <w:shd w:fill="333333" w:val="clear"/>
+                <w:rtl w:val="0"/>
+              </w:rPr>
+              <w:br w:type="textWrapping"/>
+              <w:t xml:space="preserve">   </w:t>
+              <w:tab/>
+              <w:t xml:space="preserve"> </w:t>
+            </w:r>
+            <w:r>
+              <w:rPr>
+                <w:rFonts w:ascii="Consolas" w:cs="Consolas" w:eastAsia="Consolas" w:hAnsi="Consolas"/>
+                <w:color w:val="62c8f3"/>
+                <w:shd w:fill="333333" w:val="clear"/>
+                <w:rtl w:val="0"/>
+              </w:rPr>
+              <w:t xml:space="preserve">&lt;</w:t>
+            </w:r>
+            <w:r>
+              <w:rPr>
+                <w:rFonts w:ascii="Consolas" w:cs="Consolas" w:eastAsia="Consolas" w:hAnsi="Consolas"/>
+                <w:b w:val="1"/>
+                <w:color w:val="62c8f3"/>
+                <w:shd w:fill="333333" w:val="clear"/>
+                <w:rtl w:val="0"/>
+              </w:rPr>
+              <w:t xml:space="preserve">resource-root</w:t>
+            </w:r>
+            <w:r>
+              <w:rPr>
+                <w:rFonts w:ascii="Consolas" w:cs="Consolas" w:eastAsia="Consolas" w:hAnsi="Consolas"/>
+                <w:color w:val="62c8f3"/>
+                <w:shd w:fill="333333" w:val="clear"/>
+                <w:rtl w:val="0"/>
+              </w:rPr>
+              <w:t xml:space="preserve"> path=</w:t>
+            </w:r>
+            <w:r>
+              <w:rPr>
+                <w:rFonts w:ascii="Consolas" w:cs="Consolas" w:eastAsia="Consolas" w:hAnsi="Consolas"/>
+                <w:color w:val="a2fca2"/>
+                <w:shd w:fill="333333" w:val="clear"/>
+                <w:rtl w:val="0"/>
+              </w:rPr>
+              <w:t xml:space="preserve">"mqtt-client-1.14.jar"</w:t>
+            </w:r>
+            <w:r>
+              <w:rPr>
+                <w:rFonts w:ascii="Consolas" w:cs="Consolas" w:eastAsia="Consolas" w:hAnsi="Consolas"/>
+                <w:color w:val="62c8f3"/>
+                <w:shd w:fill="333333" w:val="clear"/>
+                <w:rtl w:val="0"/>
+              </w:rPr>
+              <w:t xml:space="preserve"> /&gt;</w:t>
+            </w:r>
+            <w:r>
+              <w:rPr>
+                <w:rFonts w:ascii="Consolas" w:cs="Consolas" w:eastAsia="Consolas" w:hAnsi="Consolas"/>
+                <w:color w:val="ffffff"/>
+                <w:shd w:fill="333333" w:val="clear"/>
+                <w:rtl w:val="0"/>
+              </w:rPr>
+              <w:br w:type="textWrapping"/>
+              <w:t xml:space="preserve">   </w:t>
+              <w:tab/>
+              <w:t xml:space="preserve"> </w:t>
+            </w:r>
+            <w:r>
+              <w:rPr>
+                <w:rFonts w:ascii="Consolas" w:cs="Consolas" w:eastAsia="Consolas" w:hAnsi="Consolas"/>
+                <w:color w:val="62c8f3"/>
+                <w:shd w:fill="333333" w:val="clear"/>
+                <w:rtl w:val="0"/>
+              </w:rPr>
+              <w:t xml:space="preserve">&lt;</w:t>
+            </w:r>
+            <w:r>
+              <w:rPr>
+                <w:rFonts w:ascii="Consolas" w:cs="Consolas" w:eastAsia="Consolas" w:hAnsi="Consolas"/>
+                <w:b w:val="1"/>
+                <w:color w:val="62c8f3"/>
+                <w:shd w:fill="333333" w:val="clear"/>
+                <w:rtl w:val="0"/>
+              </w:rPr>
+              <w:t xml:space="preserve">resource-root</w:t>
+            </w:r>
+            <w:r>
+              <w:rPr>
+                <w:rFonts w:ascii="Consolas" w:cs="Consolas" w:eastAsia="Consolas" w:hAnsi="Consolas"/>
+                <w:color w:val="62c8f3"/>
+                <w:shd w:fill="333333" w:val="clear"/>
+                <w:rtl w:val="0"/>
+              </w:rPr>
+              <w:t xml:space="preserve"> path=</w:t>
+            </w:r>
+            <w:r>
+              <w:rPr>
+                <w:rFonts w:ascii="Consolas" w:cs="Consolas" w:eastAsia="Consolas" w:hAnsi="Consolas"/>
+                <w:color w:val="a2fca2"/>
+                <w:shd w:fill="333333" w:val="clear"/>
+                <w:rtl w:val="0"/>
+              </w:rPr>
+              <w:t xml:space="preserve">"proton-j-0.27.1.jar"</w:t>
+            </w:r>
+            <w:r>
+              <w:rPr>
+                <w:rFonts w:ascii="Consolas" w:cs="Consolas" w:eastAsia="Consolas" w:hAnsi="Consolas"/>
+                <w:color w:val="62c8f3"/>
+                <w:shd w:fill="333333" w:val="clear"/>
+                <w:rtl w:val="0"/>
+              </w:rPr>
+              <w:t xml:space="preserve"> /&gt;</w:t>
+            </w:r>
+            <w:r>
+              <w:rPr>
+                <w:rFonts w:ascii="Consolas" w:cs="Consolas" w:eastAsia="Consolas" w:hAnsi="Consolas"/>
+                <w:color w:val="ffffff"/>
+                <w:shd w:fill="333333" w:val="clear"/>
+                <w:rtl w:val="0"/>
+              </w:rPr>
+              <w:br w:type="textWrapping"/>
+              <w:t xml:space="preserve">   </w:t>
+              <w:tab/>
+              <w:t xml:space="preserve"> </w:t>
+            </w:r>
+            <w:r>
+              <w:rPr>
+                <w:rFonts w:ascii="Consolas" w:cs="Consolas" w:eastAsia="Consolas" w:hAnsi="Consolas"/>
+                <w:color w:val="62c8f3"/>
+                <w:shd w:fill="333333" w:val="clear"/>
+                <w:rtl w:val="0"/>
+              </w:rPr>
+              <w:t xml:space="preserve">&lt;</w:t>
+            </w:r>
+            <w:r>
+              <w:rPr>
+                <w:rFonts w:ascii="Consolas" w:cs="Consolas" w:eastAsia="Consolas" w:hAnsi="Consolas"/>
+                <w:b w:val="1"/>
+                <w:color w:val="62c8f3"/>
+                <w:shd w:fill="333333" w:val="clear"/>
+                <w:rtl w:val="0"/>
+              </w:rPr>
+              <w:t xml:space="preserve">resource-root</w:t>
+            </w:r>
+            <w:r>
+              <w:rPr>
+                <w:rFonts w:ascii="Consolas" w:cs="Consolas" w:eastAsia="Consolas" w:hAnsi="Consolas"/>
+                <w:color w:val="62c8f3"/>
+                <w:shd w:fill="333333" w:val="clear"/>
+                <w:rtl w:val="0"/>
+              </w:rPr>
+              <w:t xml:space="preserve"> path=</w:t>
+            </w:r>
+            <w:r>
+              <w:rPr>
+                <w:rFonts w:ascii="Consolas" w:cs="Consolas" w:eastAsia="Consolas" w:hAnsi="Consolas"/>
+                <w:color w:val="a2fca2"/>
+                <w:shd w:fill="333333" w:val="clear"/>
+                <w:rtl w:val="0"/>
+              </w:rPr>
+              <w:t xml:space="preserve">"spring-aop-4.3.17.RELEASE.jar"</w:t>
+            </w:r>
+            <w:r>
+              <w:rPr>
+                <w:rFonts w:ascii="Consolas" w:cs="Consolas" w:eastAsia="Consolas" w:hAnsi="Consolas"/>
+                <w:color w:val="62c8f3"/>
+                <w:shd w:fill="333333" w:val="clear"/>
+                <w:rtl w:val="0"/>
+              </w:rPr>
+              <w:t xml:space="preserve"> /&gt;</w:t>
+            </w:r>
+            <w:r>
+              <w:rPr>
+                <w:rFonts w:ascii="Consolas" w:cs="Consolas" w:eastAsia="Consolas" w:hAnsi="Consolas"/>
+                <w:color w:val="ffffff"/>
+                <w:shd w:fill="333333" w:val="clear"/>
+                <w:rtl w:val="0"/>
+              </w:rPr>
+              <w:br w:type="textWrapping"/>
+              <w:t xml:space="preserve">   </w:t>
+              <w:tab/>
+              <w:t xml:space="preserve"> </w:t>
+            </w:r>
+            <w:r>
+              <w:rPr>
+                <w:rFonts w:ascii="Consolas" w:cs="Consolas" w:eastAsia="Consolas" w:hAnsi="Consolas"/>
+                <w:color w:val="62c8f3"/>
+                <w:shd w:fill="333333" w:val="clear"/>
+                <w:rtl w:val="0"/>
+              </w:rPr>
+              <w:t xml:space="preserve">&lt;</w:t>
+            </w:r>
+            <w:r>
+              <w:rPr>
+                <w:rFonts w:ascii="Consolas" w:cs="Consolas" w:eastAsia="Consolas" w:hAnsi="Consolas"/>
+                <w:b w:val="1"/>
+                <w:color w:val="62c8f3"/>
+                <w:shd w:fill="333333" w:val="clear"/>
+                <w:rtl w:val="0"/>
+              </w:rPr>
+              <w:t xml:space="preserve">resource-root</w:t>
+            </w:r>
+            <w:r>
+              <w:rPr>
+                <w:rFonts w:ascii="Consolas" w:cs="Consolas" w:eastAsia="Consolas" w:hAnsi="Consolas"/>
+                <w:color w:val="62c8f3"/>
+                <w:shd w:fill="333333" w:val="clear"/>
+                <w:rtl w:val="0"/>
+              </w:rPr>
+              <w:t xml:space="preserve"> path=</w:t>
+            </w:r>
+            <w:r>
+              <w:rPr>
+                <w:rFonts w:ascii="Consolas" w:cs="Consolas" w:eastAsia="Consolas" w:hAnsi="Consolas"/>
+                <w:color w:val="a2fca2"/>
+                <w:shd w:fill="333333" w:val="clear"/>
+                <w:rtl w:val="0"/>
+              </w:rPr>
+              <w:t xml:space="preserve">"spring-beans-4.3.17.RELEASE.jar"</w:t>
+            </w:r>
+            <w:r>
+              <w:rPr>
+                <w:rFonts w:ascii="Consolas" w:cs="Consolas" w:eastAsia="Consolas" w:hAnsi="Consolas"/>
+                <w:color w:val="62c8f3"/>
+                <w:shd w:fill="333333" w:val="clear"/>
+                <w:rtl w:val="0"/>
+              </w:rPr>
+              <w:t xml:space="preserve"> /&gt;</w:t>
+            </w:r>
+            <w:r>
+              <w:rPr>
+                <w:rFonts w:ascii="Consolas" w:cs="Consolas" w:eastAsia="Consolas" w:hAnsi="Consolas"/>
+                <w:color w:val="ffffff"/>
+                <w:shd w:fill="333333" w:val="clear"/>
+                <w:rtl w:val="0"/>
+              </w:rPr>
+              <w:br w:type="textWrapping"/>
+              <w:t xml:space="preserve">   </w:t>
+              <w:tab/>
+              <w:t xml:space="preserve"> </w:t>
+            </w:r>
+            <w:r>
+              <w:rPr>
+                <w:rFonts w:ascii="Consolas" w:cs="Consolas" w:eastAsia="Consolas" w:hAnsi="Consolas"/>
+                <w:color w:val="62c8f3"/>
+                <w:shd w:fill="333333" w:val="clear"/>
+                <w:rtl w:val="0"/>
+              </w:rPr>
+              <w:t xml:space="preserve">&lt;</w:t>
+            </w:r>
+            <w:r>
+              <w:rPr>
+                <w:rFonts w:ascii="Consolas" w:cs="Consolas" w:eastAsia="Consolas" w:hAnsi="Consolas"/>
+                <w:b w:val="1"/>
+                <w:color w:val="62c8f3"/>
+                <w:shd w:fill="333333" w:val="clear"/>
+                <w:rtl w:val="0"/>
+              </w:rPr>
+              <w:t xml:space="preserve">resource-root</w:t>
+            </w:r>
+            <w:r>
+              <w:rPr>
+                <w:rFonts w:ascii="Consolas" w:cs="Consolas" w:eastAsia="Consolas" w:hAnsi="Consolas"/>
+                <w:color w:val="62c8f3"/>
+                <w:shd w:fill="333333" w:val="clear"/>
+                <w:rtl w:val="0"/>
+              </w:rPr>
+              <w:t xml:space="preserve"> path=</w:t>
+            </w:r>
+            <w:r>
+              <w:rPr>
+                <w:rFonts w:ascii="Consolas" w:cs="Consolas" w:eastAsia="Consolas" w:hAnsi="Consolas"/>
+                <w:color w:val="a2fca2"/>
+                <w:shd w:fill="333333" w:val="clear"/>
+                <w:rtl w:val="0"/>
+              </w:rPr>
+              <w:t xml:space="preserve">"spring-context-4.3.17.RELEASE.jar"</w:t>
+            </w:r>
+            <w:r>
+              <w:rPr>
+                <w:rFonts w:ascii="Consolas" w:cs="Consolas" w:eastAsia="Consolas" w:hAnsi="Consolas"/>
+                <w:color w:val="62c8f3"/>
+                <w:shd w:fill="333333" w:val="clear"/>
+                <w:rtl w:val="0"/>
+              </w:rPr>
+              <w:t xml:space="preserve"> /&gt;</w:t>
+            </w:r>
+            <w:r>
+              <w:rPr>
+                <w:rFonts w:ascii="Consolas" w:cs="Consolas" w:eastAsia="Consolas" w:hAnsi="Consolas"/>
+                <w:color w:val="ffffff"/>
+                <w:shd w:fill="333333" w:val="clear"/>
+                <w:rtl w:val="0"/>
+              </w:rPr>
+              <w:br w:type="textWrapping"/>
+              <w:t xml:space="preserve">   </w:t>
+              <w:tab/>
+              <w:t xml:space="preserve"> </w:t>
+            </w:r>
+            <w:r>
+              <w:rPr>
+                <w:rFonts w:ascii="Consolas" w:cs="Consolas" w:eastAsia="Consolas" w:hAnsi="Consolas"/>
+                <w:color w:val="62c8f3"/>
+                <w:shd w:fill="333333" w:val="clear"/>
+                <w:rtl w:val="0"/>
+              </w:rPr>
+              <w:t xml:space="preserve">&lt;</w:t>
+            </w:r>
+            <w:r>
+              <w:rPr>
+                <w:rFonts w:ascii="Consolas" w:cs="Consolas" w:eastAsia="Consolas" w:hAnsi="Consolas"/>
+                <w:b w:val="1"/>
+                <w:color w:val="62c8f3"/>
+                <w:shd w:fill="333333" w:val="clear"/>
+                <w:rtl w:val="0"/>
+              </w:rPr>
+              <w:t xml:space="preserve">resource-root</w:t>
+            </w:r>
+            <w:r>
+              <w:rPr>
+                <w:rFonts w:ascii="Consolas" w:cs="Consolas" w:eastAsia="Consolas" w:hAnsi="Consolas"/>
+                <w:color w:val="62c8f3"/>
+                <w:shd w:fill="333333" w:val="clear"/>
+                <w:rtl w:val="0"/>
+              </w:rPr>
+              <w:t xml:space="preserve"> path=</w:t>
+            </w:r>
+            <w:r>
+              <w:rPr>
+                <w:rFonts w:ascii="Consolas" w:cs="Consolas" w:eastAsia="Consolas" w:hAnsi="Consolas"/>
+                <w:color w:val="a2fca2"/>
+                <w:shd w:fill="333333" w:val="clear"/>
+                <w:rtl w:val="0"/>
+              </w:rPr>
+              <w:t xml:space="preserve">"spring-core-4.3.17.RELEASE.jar"</w:t>
+            </w:r>
+            <w:r>
+              <w:rPr>
+                <w:rFonts w:ascii="Consolas" w:cs="Consolas" w:eastAsia="Consolas" w:hAnsi="Consolas"/>
+                <w:color w:val="62c8f3"/>
+                <w:shd w:fill="333333" w:val="clear"/>
+                <w:rtl w:val="0"/>
+              </w:rPr>
+              <w:t xml:space="preserve"> /&gt;</w:t>
+            </w:r>
+            <w:r>
+              <w:rPr>
+                <w:rFonts w:ascii="Consolas" w:cs="Consolas" w:eastAsia="Consolas" w:hAnsi="Consolas"/>
+                <w:color w:val="ffffff"/>
+                <w:shd w:fill="333333" w:val="clear"/>
+                <w:rtl w:val="0"/>
+              </w:rPr>
+              <w:br w:type="textWrapping"/>
+              <w:t xml:space="preserve">   </w:t>
+              <w:tab/>
+              <w:t xml:space="preserve"> </w:t>
+            </w:r>
+            <w:r>
+              <w:rPr>
+                <w:rFonts w:ascii="Consolas" w:cs="Consolas" w:eastAsia="Consolas" w:hAnsi="Consolas"/>
+                <w:color w:val="62c8f3"/>
+                <w:shd w:fill="333333" w:val="clear"/>
+                <w:rtl w:val="0"/>
+              </w:rPr>
+              <w:t xml:space="preserve">&lt;</w:t>
+            </w:r>
+            <w:r>
+              <w:rPr>
+                <w:rFonts w:ascii="Consolas" w:cs="Consolas" w:eastAsia="Consolas" w:hAnsi="Consolas"/>
+                <w:b w:val="1"/>
+                <w:color w:val="62c8f3"/>
+                <w:shd w:fill="333333" w:val="clear"/>
+                <w:rtl w:val="0"/>
+              </w:rPr>
+              <w:t xml:space="preserve">resource-root</w:t>
+            </w:r>
+            <w:r>
+              <w:rPr>
+                <w:rFonts w:ascii="Consolas" w:cs="Consolas" w:eastAsia="Consolas" w:hAnsi="Consolas"/>
+                <w:color w:val="62c8f3"/>
+                <w:shd w:fill="333333" w:val="clear"/>
+                <w:rtl w:val="0"/>
+              </w:rPr>
+              <w:br w:type="textWrapping"/>
+              <w:t xml:space="preserve">   </w:t>
+              <w:tab/>
+              <w:tab/>
+              <w:t xml:space="preserve"> path=</w:t>
+            </w:r>
+            <w:r>
+              <w:rPr>
+                <w:rFonts w:ascii="Consolas" w:cs="Consolas" w:eastAsia="Consolas" w:hAnsi="Consolas"/>
+                <w:color w:val="a2fca2"/>
+                <w:shd w:fill="333333" w:val="clear"/>
+                <w:rtl w:val="0"/>
+              </w:rPr>
+              <w:t xml:space="preserve">"spring-expression-4.3.17.RELEASE.jar"</w:t>
+            </w:r>
+            <w:r>
+              <w:rPr>
+                <w:rFonts w:ascii="Consolas" w:cs="Consolas" w:eastAsia="Consolas" w:hAnsi="Consolas"/>
+                <w:color w:val="62c8f3"/>
+                <w:shd w:fill="333333" w:val="clear"/>
+                <w:rtl w:val="0"/>
+              </w:rPr>
+              <w:t xml:space="preserve"> /&gt;</w:t>
+            </w:r>
+            <w:r>
+              <w:rPr>
+                <w:rFonts w:ascii="Consolas" w:cs="Consolas" w:eastAsia="Consolas" w:hAnsi="Consolas"/>
+                <w:color w:val="ffffff"/>
+                <w:shd w:fill="333333" w:val="clear"/>
+                <w:rtl w:val="0"/>
+              </w:rPr>
+              <w:br w:type="textWrapping"/>
+              <w:t xml:space="preserve">   </w:t>
+              <w:tab/>
+              <w:t xml:space="preserve"> </w:t>
+            </w:r>
+            <w:r>
+              <w:rPr>
+                <w:rFonts w:ascii="Consolas" w:cs="Consolas" w:eastAsia="Consolas" w:hAnsi="Consolas"/>
+                <w:color w:val="62c8f3"/>
+                <w:shd w:fill="333333" w:val="clear"/>
+                <w:rtl w:val="0"/>
+              </w:rPr>
+              <w:t xml:space="preserve">&lt;</w:t>
+            </w:r>
+            <w:r>
+              <w:rPr>
+                <w:rFonts w:ascii="Consolas" w:cs="Consolas" w:eastAsia="Consolas" w:hAnsi="Consolas"/>
+                <w:b w:val="1"/>
+                <w:color w:val="62c8f3"/>
+                <w:shd w:fill="333333" w:val="clear"/>
+                <w:rtl w:val="0"/>
+              </w:rPr>
+              <w:t xml:space="preserve">resource-root</w:t>
+            </w:r>
+            <w:r>
+              <w:rPr>
+                <w:rFonts w:ascii="Consolas" w:cs="Consolas" w:eastAsia="Consolas" w:hAnsi="Consolas"/>
+                <w:color w:val="62c8f3"/>
+                <w:shd w:fill="333333" w:val="clear"/>
+                <w:rtl w:val="0"/>
+              </w:rPr>
+              <w:t xml:space="preserve"> path=</w:t>
+            </w:r>
+            <w:r>
+              <w:rPr>
+                <w:rFonts w:ascii="Consolas" w:cs="Consolas" w:eastAsia="Consolas" w:hAnsi="Consolas"/>
+                <w:color w:val="a2fca2"/>
+                <w:shd w:fill="333333" w:val="clear"/>
+                <w:rtl w:val="0"/>
+              </w:rPr>
+              <w:t xml:space="preserve">"xbean-spring-4.2.jar"</w:t>
+            </w:r>
+            <w:r>
+              <w:rPr>
+                <w:rFonts w:ascii="Consolas" w:cs="Consolas" w:eastAsia="Consolas" w:hAnsi="Consolas"/>
+                <w:color w:val="62c8f3"/>
+                <w:shd w:fill="333333" w:val="clear"/>
+                <w:rtl w:val="0"/>
+              </w:rPr>
+              <w:t xml:space="preserve"> /&gt;</w:t>
+            </w:r>
+            <w:r>
+              <w:rPr>
+                <w:rFonts w:ascii="Consolas" w:cs="Consolas" w:eastAsia="Consolas" w:hAnsi="Consolas"/>
+                <w:color w:val="ffffff"/>
+                <w:shd w:fill="333333" w:val="clear"/>
+                <w:rtl w:val="0"/>
+              </w:rPr>
+              <w:br w:type="textWrapping"/>
+              <w:t xml:space="preserve">    </w:t>
+            </w:r>
+            <w:r>
+              <w:rPr>
+                <w:rFonts w:ascii="Consolas" w:cs="Consolas" w:eastAsia="Consolas" w:hAnsi="Consolas"/>
+                <w:color w:val="62c8f3"/>
+                <w:shd w:fill="333333" w:val="clear"/>
+                <w:rtl w:val="0"/>
+              </w:rPr>
+              <w:t xml:space="preserve">&lt;/</w:t>
+            </w:r>
+            <w:r>
+              <w:rPr>
+                <w:rFonts w:ascii="Consolas" w:cs="Consolas" w:eastAsia="Consolas" w:hAnsi="Consolas"/>
+                <w:b w:val="1"/>
+                <w:color w:val="62c8f3"/>
+                <w:shd w:fill="333333" w:val="clear"/>
+                <w:rtl w:val="0"/>
+              </w:rPr>
+              <w:t xml:space="preserve">resources</w:t>
+            </w:r>
+            <w:r>
+              <w:rPr>
+                <w:rFonts w:ascii="Consolas" w:cs="Consolas" w:eastAsia="Consolas" w:hAnsi="Consolas"/>
+                <w:color w:val="62c8f3"/>
+                <w:shd w:fill="333333" w:val="clear"/>
+                <w:rtl w:val="0"/>
+              </w:rPr>
+              <w:t xml:space="preserve">&gt;</w:t>
+            </w:r>
+            <w:r>
+              <w:rPr>
+                <w:rFonts w:ascii="Consolas" w:cs="Consolas" w:eastAsia="Consolas" w:hAnsi="Consolas"/>
+                <w:color w:val="ffffff"/>
+                <w:shd w:fill="333333" w:val="clear"/>
+                <w:rtl w:val="0"/>
+              </w:rPr>
+              <w:br w:type="textWrapping"/>
+              <w:t xml:space="preserve">    </w:t>
+            </w:r>
+            <w:r>
+              <w:rPr>
+                <w:rFonts w:ascii="Consolas" w:cs="Consolas" w:eastAsia="Consolas" w:hAnsi="Consolas"/>
+                <w:color w:val="62c8f3"/>
+                <w:shd w:fill="333333" w:val="clear"/>
+                <w:rtl w:val="0"/>
+              </w:rPr>
+              <w:t xml:space="preserve">&lt;</w:t>
+            </w:r>
+            <w:r>
+              <w:rPr>
+                <w:rFonts w:ascii="Consolas" w:cs="Consolas" w:eastAsia="Consolas" w:hAnsi="Consolas"/>
+                <w:b w:val="1"/>
+                <w:color w:val="62c8f3"/>
+                <w:shd w:fill="333333" w:val="clear"/>
+                <w:rtl w:val="0"/>
+              </w:rPr>
+              <w:t xml:space="preserve">exports</w:t>
+            </w:r>
+            <w:r>
+              <w:rPr>
+                <w:rFonts w:ascii="Consolas" w:cs="Consolas" w:eastAsia="Consolas" w:hAnsi="Consolas"/>
+                <w:color w:val="62c8f3"/>
+                <w:shd w:fill="333333" w:val="clear"/>
+                <w:rtl w:val="0"/>
+              </w:rPr>
+              <w:t xml:space="preserve">&gt;</w:t>
+            </w:r>
+            <w:r>
+              <w:rPr>
+                <w:rFonts w:ascii="Consolas" w:cs="Consolas" w:eastAsia="Consolas" w:hAnsi="Consolas"/>
+                <w:color w:val="ffffff"/>
+                <w:shd w:fill="333333" w:val="clear"/>
+                <w:rtl w:val="0"/>
+              </w:rPr>
+              <w:br w:type="textWrapping"/>
+              <w:t xml:space="preserve">   </w:t>
+              <w:tab/>
+              <w:t xml:space="preserve"> </w:t>
+            </w:r>
+            <w:r>
+              <w:rPr>
+                <w:rFonts w:ascii="Consolas" w:cs="Consolas" w:eastAsia="Consolas" w:hAnsi="Consolas"/>
+                <w:color w:val="62c8f3"/>
+                <w:shd w:fill="333333" w:val="clear"/>
+                <w:rtl w:val="0"/>
+              </w:rPr>
+              <w:t xml:space="preserve">&lt;</w:t>
+            </w:r>
+            <w:r>
+              <w:rPr>
+                <w:rFonts w:ascii="Consolas" w:cs="Consolas" w:eastAsia="Consolas" w:hAnsi="Consolas"/>
+                <w:b w:val="1"/>
+                <w:color w:val="62c8f3"/>
+                <w:shd w:fill="333333" w:val="clear"/>
+                <w:rtl w:val="0"/>
+              </w:rPr>
+              <w:t xml:space="preserve">exclude</w:t>
+            </w:r>
+            <w:r>
+              <w:rPr>
+                <w:rFonts w:ascii="Consolas" w:cs="Consolas" w:eastAsia="Consolas" w:hAnsi="Consolas"/>
+                <w:color w:val="62c8f3"/>
+                <w:shd w:fill="333333" w:val="clear"/>
+                <w:rtl w:val="0"/>
+              </w:rPr>
+              <w:t xml:space="preserve"> path=</w:t>
+            </w:r>
+            <w:r>
+              <w:rPr>
+                <w:rFonts w:ascii="Consolas" w:cs="Consolas" w:eastAsia="Consolas" w:hAnsi="Consolas"/>
+                <w:color w:val="a2fca2"/>
+                <w:shd w:fill="333333" w:val="clear"/>
+                <w:rtl w:val="0"/>
+              </w:rPr>
+              <w:t xml:space="preserve">"org/springframework/**"</w:t>
+            </w:r>
+            <w:r>
+              <w:rPr>
+                <w:rFonts w:ascii="Consolas" w:cs="Consolas" w:eastAsia="Consolas" w:hAnsi="Consolas"/>
+                <w:color w:val="62c8f3"/>
+                <w:shd w:fill="333333" w:val="clear"/>
+                <w:rtl w:val="0"/>
+              </w:rPr>
+              <w:t xml:space="preserve"> /&gt;</w:t>
+            </w:r>
+            <w:r>
+              <w:rPr>
+                <w:rFonts w:ascii="Consolas" w:cs="Consolas" w:eastAsia="Consolas" w:hAnsi="Consolas"/>
+                <w:color w:val="ffffff"/>
+                <w:shd w:fill="333333" w:val="clear"/>
+                <w:rtl w:val="0"/>
+              </w:rPr>
+              <w:br w:type="textWrapping"/>
+              <w:t xml:space="preserve">   </w:t>
+              <w:tab/>
+              <w:t xml:space="preserve"> </w:t>
+            </w:r>
+            <w:r>
+              <w:rPr>
+                <w:rFonts w:ascii="Consolas" w:cs="Consolas" w:eastAsia="Consolas" w:hAnsi="Consolas"/>
+                <w:color w:val="62c8f3"/>
+                <w:shd w:fill="333333" w:val="clear"/>
+                <w:rtl w:val="0"/>
+              </w:rPr>
+              <w:t xml:space="preserve">&lt;</w:t>
+            </w:r>
+            <w:r>
+              <w:rPr>
+                <w:rFonts w:ascii="Consolas" w:cs="Consolas" w:eastAsia="Consolas" w:hAnsi="Consolas"/>
+                <w:b w:val="1"/>
+                <w:color w:val="62c8f3"/>
+                <w:shd w:fill="333333" w:val="clear"/>
+                <w:rtl w:val="0"/>
+              </w:rPr>
+              <w:t xml:space="preserve">exclude</w:t>
+            </w:r>
+            <w:r>
+              <w:rPr>
+                <w:rFonts w:ascii="Consolas" w:cs="Consolas" w:eastAsia="Consolas" w:hAnsi="Consolas"/>
+                <w:color w:val="62c8f3"/>
+                <w:shd w:fill="333333" w:val="clear"/>
+                <w:rtl w:val="0"/>
+              </w:rPr>
+              <w:t xml:space="preserve"> path=</w:t>
+            </w:r>
+            <w:r>
+              <w:rPr>
+                <w:rFonts w:ascii="Consolas" w:cs="Consolas" w:eastAsia="Consolas" w:hAnsi="Consolas"/>
+                <w:color w:val="a2fca2"/>
+                <w:shd w:fill="333333" w:val="clear"/>
+                <w:rtl w:val="0"/>
+              </w:rPr>
+              <w:t xml:space="preserve">"org/apache/xbean/**"</w:t>
+            </w:r>
+            <w:r>
+              <w:rPr>
+                <w:rFonts w:ascii="Consolas" w:cs="Consolas" w:eastAsia="Consolas" w:hAnsi="Consolas"/>
+                <w:color w:val="62c8f3"/>
+                <w:shd w:fill="333333" w:val="clear"/>
+                <w:rtl w:val="0"/>
+              </w:rPr>
+              <w:t xml:space="preserve"> /&gt;</w:t>
+            </w:r>
+            <w:r>
+              <w:rPr>
+                <w:rFonts w:ascii="Consolas" w:cs="Consolas" w:eastAsia="Consolas" w:hAnsi="Consolas"/>
+                <w:color w:val="ffffff"/>
+                <w:shd w:fill="333333" w:val="clear"/>
+                <w:rtl w:val="0"/>
+              </w:rPr>
+              <w:br w:type="textWrapping"/>
+              <w:t xml:space="preserve">   </w:t>
+              <w:tab/>
+              <w:t xml:space="preserve"> </w:t>
+            </w:r>
+            <w:r>
+              <w:rPr>
+                <w:rFonts w:ascii="Consolas" w:cs="Consolas" w:eastAsia="Consolas" w:hAnsi="Consolas"/>
+                <w:color w:val="62c8f3"/>
+                <w:shd w:fill="333333" w:val="clear"/>
+                <w:rtl w:val="0"/>
+              </w:rPr>
+              <w:t xml:space="preserve">&lt;</w:t>
+            </w:r>
+            <w:r>
+              <w:rPr>
+                <w:rFonts w:ascii="Consolas" w:cs="Consolas" w:eastAsia="Consolas" w:hAnsi="Consolas"/>
+                <w:b w:val="1"/>
+                <w:color w:val="62c8f3"/>
+                <w:shd w:fill="333333" w:val="clear"/>
+                <w:rtl w:val="0"/>
+              </w:rPr>
+              <w:t xml:space="preserve">exclude</w:t>
+            </w:r>
+            <w:r>
+              <w:rPr>
+                <w:rFonts w:ascii="Consolas" w:cs="Consolas" w:eastAsia="Consolas" w:hAnsi="Consolas"/>
+                <w:color w:val="62c8f3"/>
+                <w:shd w:fill="333333" w:val="clear"/>
+                <w:rtl w:val="0"/>
+              </w:rPr>
+              <w:t xml:space="preserve"> path=</w:t>
+            </w:r>
+            <w:r>
+              <w:rPr>
+                <w:rFonts w:ascii="Consolas" w:cs="Consolas" w:eastAsia="Consolas" w:hAnsi="Consolas"/>
+                <w:color w:val="a2fca2"/>
+                <w:shd w:fill="333333" w:val="clear"/>
+                <w:rtl w:val="0"/>
+              </w:rPr>
+              <w:t xml:space="preserve">"org/apache/commons/**"</w:t>
+            </w:r>
+            <w:r>
+              <w:rPr>
+                <w:rFonts w:ascii="Consolas" w:cs="Consolas" w:eastAsia="Consolas" w:hAnsi="Consolas"/>
+                <w:color w:val="62c8f3"/>
+                <w:shd w:fill="333333" w:val="clear"/>
+                <w:rtl w:val="0"/>
+              </w:rPr>
+              <w:t xml:space="preserve"> /&gt;</w:t>
+            </w:r>
+            <w:r>
+              <w:rPr>
+                <w:rFonts w:ascii="Consolas" w:cs="Consolas" w:eastAsia="Consolas" w:hAnsi="Consolas"/>
+                <w:color w:val="ffffff"/>
+                <w:shd w:fill="333333" w:val="clear"/>
+                <w:rtl w:val="0"/>
+              </w:rPr>
+              <w:br w:type="textWrapping"/>
+              <w:t xml:space="preserve">   </w:t>
+              <w:tab/>
+              <w:t xml:space="preserve"> </w:t>
+            </w:r>
+            <w:r>
+              <w:rPr>
+                <w:rFonts w:ascii="Consolas" w:cs="Consolas" w:eastAsia="Consolas" w:hAnsi="Consolas"/>
+                <w:color w:val="62c8f3"/>
+                <w:shd w:fill="333333" w:val="clear"/>
+                <w:rtl w:val="0"/>
+              </w:rPr>
+              <w:t xml:space="preserve">&lt;</w:t>
+            </w:r>
+            <w:r>
+              <w:rPr>
+                <w:rFonts w:ascii="Consolas" w:cs="Consolas" w:eastAsia="Consolas" w:hAnsi="Consolas"/>
+                <w:b w:val="1"/>
+                <w:color w:val="62c8f3"/>
+                <w:shd w:fill="333333" w:val="clear"/>
+                <w:rtl w:val="0"/>
+              </w:rPr>
+              <w:t xml:space="preserve">exclude</w:t>
+            </w:r>
+            <w:r>
+              <w:rPr>
+                <w:rFonts w:ascii="Consolas" w:cs="Consolas" w:eastAsia="Consolas" w:hAnsi="Consolas"/>
+                <w:color w:val="62c8f3"/>
+                <w:shd w:fill="333333" w:val="clear"/>
+                <w:rtl w:val="0"/>
+              </w:rPr>
+              <w:t xml:space="preserve"> path=</w:t>
+            </w:r>
+            <w:r>
+              <w:rPr>
+                <w:rFonts w:ascii="Consolas" w:cs="Consolas" w:eastAsia="Consolas" w:hAnsi="Consolas"/>
+                <w:color w:val="a2fca2"/>
+                <w:shd w:fill="333333" w:val="clear"/>
+                <w:rtl w:val="0"/>
+              </w:rPr>
+              <w:t xml:space="preserve">"org/aopalliance/**"</w:t>
+            </w:r>
+            <w:r>
+              <w:rPr>
+                <w:rFonts w:ascii="Consolas" w:cs="Consolas" w:eastAsia="Consolas" w:hAnsi="Consolas"/>
+                <w:color w:val="62c8f3"/>
+                <w:shd w:fill="333333" w:val="clear"/>
+                <w:rtl w:val="0"/>
+              </w:rPr>
+              <w:t xml:space="preserve"> /&gt;</w:t>
+            </w:r>
+            <w:r>
+              <w:rPr>
+                <w:rFonts w:ascii="Consolas" w:cs="Consolas" w:eastAsia="Consolas" w:hAnsi="Consolas"/>
+                <w:color w:val="ffffff"/>
+                <w:shd w:fill="333333" w:val="clear"/>
+                <w:rtl w:val="0"/>
+              </w:rPr>
+              <w:br w:type="textWrapping"/>
+              <w:t xml:space="preserve">   </w:t>
+              <w:tab/>
+              <w:t xml:space="preserve"> </w:t>
+            </w:r>
+            <w:r>
+              <w:rPr>
+                <w:rFonts w:ascii="Consolas" w:cs="Consolas" w:eastAsia="Consolas" w:hAnsi="Consolas"/>
+                <w:color w:val="62c8f3"/>
+                <w:shd w:fill="333333" w:val="clear"/>
+                <w:rtl w:val="0"/>
+              </w:rPr>
+              <w:t xml:space="preserve">&lt;</w:t>
+            </w:r>
+            <w:r>
+              <w:rPr>
+                <w:rFonts w:ascii="Consolas" w:cs="Consolas" w:eastAsia="Consolas" w:hAnsi="Consolas"/>
+                <w:b w:val="1"/>
+                <w:color w:val="62c8f3"/>
+                <w:shd w:fill="333333" w:val="clear"/>
+                <w:rtl w:val="0"/>
+              </w:rPr>
+              <w:t xml:space="preserve">exclude</w:t>
+            </w:r>
+            <w:r>
+              <w:rPr>
+                <w:rFonts w:ascii="Consolas" w:cs="Consolas" w:eastAsia="Consolas" w:hAnsi="Consolas"/>
+                <w:color w:val="62c8f3"/>
+                <w:shd w:fill="333333" w:val="clear"/>
+                <w:rtl w:val="0"/>
+              </w:rPr>
+              <w:t xml:space="preserve"> path=</w:t>
+            </w:r>
+            <w:r>
+              <w:rPr>
+                <w:rFonts w:ascii="Consolas" w:cs="Consolas" w:eastAsia="Consolas" w:hAnsi="Consolas"/>
+                <w:color w:val="a2fca2"/>
+                <w:shd w:fill="333333" w:val="clear"/>
+                <w:rtl w:val="0"/>
+              </w:rPr>
+              <w:t xml:space="preserve">"org/fusesource/**"</w:t>
+            </w:r>
+            <w:r>
+              <w:rPr>
+                <w:rFonts w:ascii="Consolas" w:cs="Consolas" w:eastAsia="Consolas" w:hAnsi="Consolas"/>
+                <w:color w:val="62c8f3"/>
+                <w:shd w:fill="333333" w:val="clear"/>
+                <w:rtl w:val="0"/>
+              </w:rPr>
+              <w:t xml:space="preserve"> /&gt;</w:t>
+            </w:r>
+            <w:r>
+              <w:rPr>
+                <w:rFonts w:ascii="Consolas" w:cs="Consolas" w:eastAsia="Consolas" w:hAnsi="Consolas"/>
+                <w:color w:val="ffffff"/>
+                <w:shd w:fill="333333" w:val="clear"/>
+                <w:rtl w:val="0"/>
+              </w:rPr>
+              <w:br w:type="textWrapping"/>
+              <w:t xml:space="preserve">    </w:t>
+            </w:r>
+            <w:r>
+              <w:rPr>
+                <w:rFonts w:ascii="Consolas" w:cs="Consolas" w:eastAsia="Consolas" w:hAnsi="Consolas"/>
+                <w:color w:val="62c8f3"/>
+                <w:shd w:fill="333333" w:val="clear"/>
+                <w:rtl w:val="0"/>
+              </w:rPr>
+              <w:t xml:space="preserve">&lt;/</w:t>
+            </w:r>
+            <w:r>
+              <w:rPr>
+                <w:rFonts w:ascii="Consolas" w:cs="Consolas" w:eastAsia="Consolas" w:hAnsi="Consolas"/>
+                <w:b w:val="1"/>
+                <w:color w:val="62c8f3"/>
+                <w:shd w:fill="333333" w:val="clear"/>
+                <w:rtl w:val="0"/>
+              </w:rPr>
+              <w:t xml:space="preserve">exports</w:t>
+            </w:r>
+            <w:r>
+              <w:rPr>
+                <w:rFonts w:ascii="Consolas" w:cs="Consolas" w:eastAsia="Consolas" w:hAnsi="Consolas"/>
+                <w:color w:val="62c8f3"/>
+                <w:shd w:fill="333333" w:val="clear"/>
+                <w:rtl w:val="0"/>
+              </w:rPr>
+              <w:t xml:space="preserve">&gt;</w:t>
+            </w:r>
+            <w:r>
+              <w:rPr>
+                <w:rFonts w:ascii="Consolas" w:cs="Consolas" w:eastAsia="Consolas" w:hAnsi="Consolas"/>
+                <w:color w:val="ffffff"/>
+                <w:shd w:fill="333333" w:val="clear"/>
+                <w:rtl w:val="0"/>
+              </w:rPr>
+              <w:br w:type="textWrapping"/>
+              <w:t xml:space="preserve">    </w:t>
+            </w:r>
+            <w:r>
+              <w:rPr>
+                <w:rFonts w:ascii="Consolas" w:cs="Consolas" w:eastAsia="Consolas" w:hAnsi="Consolas"/>
+                <w:color w:val="62c8f3"/>
+                <w:shd w:fill="333333" w:val="clear"/>
+                <w:rtl w:val="0"/>
+              </w:rPr>
+              <w:t xml:space="preserve">&lt;</w:t>
+            </w:r>
+            <w:r>
+              <w:rPr>
+                <w:rFonts w:ascii="Consolas" w:cs="Consolas" w:eastAsia="Consolas" w:hAnsi="Consolas"/>
+                <w:b w:val="1"/>
+                <w:color w:val="62c8f3"/>
+                <w:shd w:fill="333333" w:val="clear"/>
+                <w:rtl w:val="0"/>
+              </w:rPr>
+              <w:t xml:space="preserve">dependencies</w:t>
+            </w:r>
+            <w:r>
+              <w:rPr>
+                <w:rFonts w:ascii="Consolas" w:cs="Consolas" w:eastAsia="Consolas" w:hAnsi="Consolas"/>
+                <w:color w:val="62c8f3"/>
+                <w:shd w:fill="333333" w:val="clear"/>
+                <w:rtl w:val="0"/>
+              </w:rPr>
+              <w:t xml:space="preserve">&gt;</w:t>
+            </w:r>
+            <w:r>
+              <w:rPr>
+                <w:rFonts w:ascii="Consolas" w:cs="Consolas" w:eastAsia="Consolas" w:hAnsi="Consolas"/>
+                <w:color w:val="ffffff"/>
+                <w:shd w:fill="333333" w:val="clear"/>
+                <w:rtl w:val="0"/>
+              </w:rPr>
+              <w:br w:type="textWrapping"/>
+              <w:t xml:space="preserve">   </w:t>
+              <w:tab/>
+              <w:t xml:space="preserve"> </w:t>
+            </w:r>
+            <w:r>
+              <w:rPr>
+                <w:rFonts w:ascii="Consolas" w:cs="Consolas" w:eastAsia="Consolas" w:hAnsi="Consolas"/>
+                <w:color w:val="62c8f3"/>
+                <w:shd w:fill="333333" w:val="clear"/>
+                <w:rtl w:val="0"/>
+              </w:rPr>
+              <w:t xml:space="preserve">&lt;</w:t>
+            </w:r>
+            <w:r>
+              <w:rPr>
+                <w:rFonts w:ascii="Consolas" w:cs="Consolas" w:eastAsia="Consolas" w:hAnsi="Consolas"/>
+                <w:b w:val="1"/>
+                <w:color w:val="62c8f3"/>
+                <w:shd w:fill="333333" w:val="clear"/>
+                <w:rtl w:val="0"/>
+              </w:rPr>
+              <w:t xml:space="preserve">module</w:t>
+            </w:r>
+            <w:r>
+              <w:rPr>
+                <w:rFonts w:ascii="Consolas" w:cs="Consolas" w:eastAsia="Consolas" w:hAnsi="Consolas"/>
+                <w:color w:val="62c8f3"/>
+                <w:shd w:fill="333333" w:val="clear"/>
+                <w:rtl w:val="0"/>
+              </w:rPr>
+              <w:t xml:space="preserve"> name=</w:t>
+            </w:r>
+            <w:r>
+              <w:rPr>
+                <w:rFonts w:ascii="Consolas" w:cs="Consolas" w:eastAsia="Consolas" w:hAnsi="Consolas"/>
+                <w:color w:val="a2fca2"/>
+                <w:shd w:fill="333333" w:val="clear"/>
+                <w:rtl w:val="0"/>
+              </w:rPr>
+              <w:t xml:space="preserve">"javax.api"</w:t>
+            </w:r>
+            <w:r>
+              <w:rPr>
+                <w:rFonts w:ascii="Consolas" w:cs="Consolas" w:eastAsia="Consolas" w:hAnsi="Consolas"/>
+                <w:color w:val="62c8f3"/>
+                <w:shd w:fill="333333" w:val="clear"/>
+                <w:rtl w:val="0"/>
+              </w:rPr>
+              <w:t xml:space="preserve"> slot=</w:t>
+            </w:r>
+            <w:r>
+              <w:rPr>
+                <w:rFonts w:ascii="Consolas" w:cs="Consolas" w:eastAsia="Consolas" w:hAnsi="Consolas"/>
+                <w:color w:val="a2fca2"/>
+                <w:shd w:fill="333333" w:val="clear"/>
+                <w:rtl w:val="0"/>
+              </w:rPr>
+              <w:t xml:space="preserve">"main"</w:t>
+            </w:r>
+            <w:r>
+              <w:rPr>
+                <w:rFonts w:ascii="Consolas" w:cs="Consolas" w:eastAsia="Consolas" w:hAnsi="Consolas"/>
+                <w:color w:val="62c8f3"/>
+                <w:shd w:fill="333333" w:val="clear"/>
+                <w:rtl w:val="0"/>
+              </w:rPr>
+              <w:t xml:space="preserve"> /&gt;</w:t>
+            </w:r>
+            <w:r>
+              <w:rPr>
+                <w:rFonts w:ascii="Consolas" w:cs="Consolas" w:eastAsia="Consolas" w:hAnsi="Consolas"/>
+                <w:color w:val="ffffff"/>
+                <w:shd w:fill="333333" w:val="clear"/>
+                <w:rtl w:val="0"/>
+              </w:rPr>
+              <w:br w:type="textWrapping"/>
+              <w:t xml:space="preserve">   </w:t>
+              <w:tab/>
+              <w:t xml:space="preserve"> </w:t>
+            </w:r>
+            <w:r>
+              <w:rPr>
+                <w:rFonts w:ascii="Consolas" w:cs="Consolas" w:eastAsia="Consolas" w:hAnsi="Consolas"/>
+                <w:color w:val="62c8f3"/>
+                <w:shd w:fill="333333" w:val="clear"/>
+                <w:rtl w:val="0"/>
+              </w:rPr>
+              <w:t xml:space="preserve">&lt;</w:t>
+            </w:r>
+            <w:r>
+              <w:rPr>
+                <w:rFonts w:ascii="Consolas" w:cs="Consolas" w:eastAsia="Consolas" w:hAnsi="Consolas"/>
+                <w:b w:val="1"/>
+                <w:color w:val="62c8f3"/>
+                <w:shd w:fill="333333" w:val="clear"/>
+                <w:rtl w:val="0"/>
+              </w:rPr>
+              <w:t xml:space="preserve">module</w:t>
+            </w:r>
+            <w:r>
+              <w:rPr>
+                <w:rFonts w:ascii="Consolas" w:cs="Consolas" w:eastAsia="Consolas" w:hAnsi="Consolas"/>
+                <w:color w:val="62c8f3"/>
+                <w:shd w:fill="333333" w:val="clear"/>
+                <w:rtl w:val="0"/>
+              </w:rPr>
+              <w:t xml:space="preserve"> name=</w:t>
+            </w:r>
+            <w:r>
+              <w:rPr>
+                <w:rFonts w:ascii="Consolas" w:cs="Consolas" w:eastAsia="Consolas" w:hAnsi="Consolas"/>
+                <w:color w:val="a2fca2"/>
+                <w:shd w:fill="333333" w:val="clear"/>
+                <w:rtl w:val="0"/>
+              </w:rPr>
+              <w:t xml:space="preserve">"javax.jms.api"</w:t>
+            </w:r>
+            <w:r>
+              <w:rPr>
+                <w:rFonts w:ascii="Consolas" w:cs="Consolas" w:eastAsia="Consolas" w:hAnsi="Consolas"/>
+                <w:color w:val="62c8f3"/>
+                <w:shd w:fill="333333" w:val="clear"/>
+                <w:rtl w:val="0"/>
+              </w:rPr>
+              <w:t xml:space="preserve"> slot=</w:t>
+            </w:r>
+            <w:r>
+              <w:rPr>
+                <w:rFonts w:ascii="Consolas" w:cs="Consolas" w:eastAsia="Consolas" w:hAnsi="Consolas"/>
+                <w:color w:val="a2fca2"/>
+                <w:shd w:fill="333333" w:val="clear"/>
+                <w:rtl w:val="0"/>
+              </w:rPr>
+              <w:t xml:space="preserve">"main"</w:t>
+            </w:r>
+            <w:r>
+              <w:rPr>
+                <w:rFonts w:ascii="Consolas" w:cs="Consolas" w:eastAsia="Consolas" w:hAnsi="Consolas"/>
+                <w:color w:val="62c8f3"/>
+                <w:shd w:fill="333333" w:val="clear"/>
+                <w:rtl w:val="0"/>
+              </w:rPr>
+              <w:t xml:space="preserve"> /&gt;</w:t>
+            </w:r>
+            <w:r>
+              <w:rPr>
+                <w:rFonts w:ascii="Consolas" w:cs="Consolas" w:eastAsia="Consolas" w:hAnsi="Consolas"/>
+                <w:color w:val="ffffff"/>
+                <w:shd w:fill="333333" w:val="clear"/>
+                <w:rtl w:val="0"/>
+              </w:rPr>
+              <w:br w:type="textWrapping"/>
+              <w:t xml:space="preserve">   </w:t>
+              <w:tab/>
+              <w:t xml:space="preserve"> </w:t>
+            </w:r>
+            <w:r>
+              <w:rPr>
+                <w:rFonts w:ascii="Consolas" w:cs="Consolas" w:eastAsia="Consolas" w:hAnsi="Consolas"/>
+                <w:color w:val="62c8f3"/>
+                <w:shd w:fill="333333" w:val="clear"/>
+                <w:rtl w:val="0"/>
+              </w:rPr>
+              <w:t xml:space="preserve">&lt;</w:t>
+            </w:r>
+            <w:r>
+              <w:rPr>
+                <w:rFonts w:ascii="Consolas" w:cs="Consolas" w:eastAsia="Consolas" w:hAnsi="Consolas"/>
+                <w:b w:val="1"/>
+                <w:color w:val="62c8f3"/>
+                <w:shd w:fill="333333" w:val="clear"/>
+                <w:rtl w:val="0"/>
+              </w:rPr>
+              <w:t xml:space="preserve">module</w:t>
+            </w:r>
+            <w:r>
+              <w:rPr>
+                <w:rFonts w:ascii="Consolas" w:cs="Consolas" w:eastAsia="Consolas" w:hAnsi="Consolas"/>
+                <w:color w:val="62c8f3"/>
+                <w:shd w:fill="333333" w:val="clear"/>
+                <w:rtl w:val="0"/>
+              </w:rPr>
+              <w:t xml:space="preserve"> name=</w:t>
+            </w:r>
+            <w:r>
+              <w:rPr>
+                <w:rFonts w:ascii="Consolas" w:cs="Consolas" w:eastAsia="Consolas" w:hAnsi="Consolas"/>
+                <w:color w:val="a2fca2"/>
+                <w:shd w:fill="333333" w:val="clear"/>
+                <w:rtl w:val="0"/>
+              </w:rPr>
+              <w:t xml:space="preserve">"javax.management.j2ee.api"</w:t>
+            </w:r>
+            <w:r>
+              <w:rPr>
+                <w:rFonts w:ascii="Consolas" w:cs="Consolas" w:eastAsia="Consolas" w:hAnsi="Consolas"/>
+                <w:color w:val="62c8f3"/>
+                <w:shd w:fill="333333" w:val="clear"/>
+                <w:rtl w:val="0"/>
+              </w:rPr>
+              <w:t xml:space="preserve"> slot=</w:t>
+            </w:r>
+            <w:r>
+              <w:rPr>
+                <w:rFonts w:ascii="Consolas" w:cs="Consolas" w:eastAsia="Consolas" w:hAnsi="Consolas"/>
+                <w:color w:val="a2fca2"/>
+                <w:shd w:fill="333333" w:val="clear"/>
+                <w:rtl w:val="0"/>
+              </w:rPr>
+              <w:t xml:space="preserve">"main"</w:t>
+            </w:r>
+            <w:r>
+              <w:rPr>
+                <w:rFonts w:ascii="Consolas" w:cs="Consolas" w:eastAsia="Consolas" w:hAnsi="Consolas"/>
+                <w:color w:val="62c8f3"/>
+                <w:shd w:fill="333333" w:val="clear"/>
+                <w:rtl w:val="0"/>
+              </w:rPr>
+              <w:t xml:space="preserve"> /&gt;</w:t>
+            </w:r>
+            <w:r>
+              <w:rPr>
+                <w:rFonts w:ascii="Consolas" w:cs="Consolas" w:eastAsia="Consolas" w:hAnsi="Consolas"/>
+                <w:color w:val="ffffff"/>
+                <w:shd w:fill="333333" w:val="clear"/>
+                <w:rtl w:val="0"/>
+              </w:rPr>
+              <w:br w:type="textWrapping"/>
+              <w:t xml:space="preserve">   </w:t>
+              <w:tab/>
+              <w:t xml:space="preserve"> </w:t>
+            </w:r>
+            <w:r>
+              <w:rPr>
+                <w:rFonts w:ascii="Consolas" w:cs="Consolas" w:eastAsia="Consolas" w:hAnsi="Consolas"/>
+                <w:color w:val="62c8f3"/>
+                <w:shd w:fill="333333" w:val="clear"/>
+                <w:rtl w:val="0"/>
+              </w:rPr>
+              <w:t xml:space="preserve">&lt;</w:t>
+            </w:r>
+            <w:r>
+              <w:rPr>
+                <w:rFonts w:ascii="Consolas" w:cs="Consolas" w:eastAsia="Consolas" w:hAnsi="Consolas"/>
+                <w:b w:val="1"/>
+                <w:color w:val="62c8f3"/>
+                <w:shd w:fill="333333" w:val="clear"/>
+                <w:rtl w:val="0"/>
+              </w:rPr>
+              <w:t xml:space="preserve">module</w:t>
+            </w:r>
+            <w:r>
+              <w:rPr>
+                <w:rFonts w:ascii="Consolas" w:cs="Consolas" w:eastAsia="Consolas" w:hAnsi="Consolas"/>
+                <w:color w:val="62c8f3"/>
+                <w:shd w:fill="333333" w:val="clear"/>
+                <w:rtl w:val="0"/>
+              </w:rPr>
+              <w:t xml:space="preserve"> name=</w:t>
+            </w:r>
+            <w:r>
+              <w:rPr>
+                <w:rFonts w:ascii="Consolas" w:cs="Consolas" w:eastAsia="Consolas" w:hAnsi="Consolas"/>
+                <w:color w:val="a2fca2"/>
+                <w:shd w:fill="333333" w:val="clear"/>
+                <w:rtl w:val="0"/>
+              </w:rPr>
+              <w:t xml:space="preserve">"javax.resource.api"</w:t>
+            </w:r>
+            <w:r>
+              <w:rPr>
+                <w:rFonts w:ascii="Consolas" w:cs="Consolas" w:eastAsia="Consolas" w:hAnsi="Consolas"/>
+                <w:color w:val="62c8f3"/>
+                <w:shd w:fill="333333" w:val="clear"/>
+                <w:rtl w:val="0"/>
+              </w:rPr>
+              <w:t xml:space="preserve"> slot=</w:t>
+            </w:r>
+            <w:r>
+              <w:rPr>
+                <w:rFonts w:ascii="Consolas" w:cs="Consolas" w:eastAsia="Consolas" w:hAnsi="Consolas"/>
+                <w:color w:val="a2fca2"/>
+                <w:shd w:fill="333333" w:val="clear"/>
+                <w:rtl w:val="0"/>
+              </w:rPr>
+              <w:t xml:space="preserve">"main"</w:t>
+            </w:r>
+            <w:r>
+              <w:rPr>
+                <w:rFonts w:ascii="Consolas" w:cs="Consolas" w:eastAsia="Consolas" w:hAnsi="Consolas"/>
+                <w:color w:val="62c8f3"/>
+                <w:shd w:fill="333333" w:val="clear"/>
+                <w:rtl w:val="0"/>
+              </w:rPr>
+              <w:t xml:space="preserve"> /&gt;</w:t>
+            </w:r>
+            <w:r>
+              <w:rPr>
+                <w:rFonts w:ascii="Consolas" w:cs="Consolas" w:eastAsia="Consolas" w:hAnsi="Consolas"/>
+                <w:color w:val="ffffff"/>
+                <w:shd w:fill="333333" w:val="clear"/>
+                <w:rtl w:val="0"/>
+              </w:rPr>
+              <w:br w:type="textWrapping"/>
+              <w:t xml:space="preserve">   </w:t>
+              <w:tab/>
+              <w:t xml:space="preserve"> </w:t>
+            </w:r>
+            <w:r>
+              <w:rPr>
+                <w:rFonts w:ascii="Consolas" w:cs="Consolas" w:eastAsia="Consolas" w:hAnsi="Consolas"/>
+                <w:color w:val="62c8f3"/>
+                <w:shd w:fill="333333" w:val="clear"/>
+                <w:rtl w:val="0"/>
+              </w:rPr>
+              <w:t xml:space="preserve">&lt;</w:t>
+            </w:r>
+            <w:r>
+              <w:rPr>
+                <w:rFonts w:ascii="Consolas" w:cs="Consolas" w:eastAsia="Consolas" w:hAnsi="Consolas"/>
+                <w:b w:val="1"/>
+                <w:color w:val="62c8f3"/>
+                <w:shd w:fill="333333" w:val="clear"/>
+                <w:rtl w:val="0"/>
+              </w:rPr>
+              <w:t xml:space="preserve">module</w:t>
+            </w:r>
+            <w:r>
+              <w:rPr>
+                <w:rFonts w:ascii="Consolas" w:cs="Consolas" w:eastAsia="Consolas" w:hAnsi="Consolas"/>
+                <w:color w:val="62c8f3"/>
+                <w:shd w:fill="333333" w:val="clear"/>
+                <w:rtl w:val="0"/>
+              </w:rPr>
+              <w:t xml:space="preserve"> name=</w:t>
+            </w:r>
+            <w:r>
+              <w:rPr>
+                <w:rFonts w:ascii="Consolas" w:cs="Consolas" w:eastAsia="Consolas" w:hAnsi="Consolas"/>
+                <w:color w:val="a2fca2"/>
+                <w:shd w:fill="333333" w:val="clear"/>
+                <w:rtl w:val="0"/>
+              </w:rPr>
+              <w:t xml:space="preserve">"org.slf4j"</w:t>
+            </w:r>
+            <w:r>
+              <w:rPr>
+                <w:rFonts w:ascii="Consolas" w:cs="Consolas" w:eastAsia="Consolas" w:hAnsi="Consolas"/>
+                <w:color w:val="62c8f3"/>
+                <w:shd w:fill="333333" w:val="clear"/>
+                <w:rtl w:val="0"/>
+              </w:rPr>
+              <w:t xml:space="preserve"> /&gt;</w:t>
+            </w:r>
+            <w:r>
+              <w:rPr>
+                <w:rFonts w:ascii="Consolas" w:cs="Consolas" w:eastAsia="Consolas" w:hAnsi="Consolas"/>
+                <w:color w:val="ffffff"/>
+                <w:shd w:fill="333333" w:val="clear"/>
+                <w:rtl w:val="0"/>
+              </w:rPr>
+              <w:br w:type="textWrapping"/>
+              <w:t xml:space="preserve">   </w:t>
+              <w:tab/>
+              <w:t xml:space="preserve"> </w:t>
+            </w:r>
+            <w:r>
+              <w:rPr>
+                <w:rFonts w:ascii="Consolas" w:cs="Consolas" w:eastAsia="Consolas" w:hAnsi="Consolas"/>
+                <w:color w:val="62c8f3"/>
+                <w:shd w:fill="333333" w:val="clear"/>
+                <w:rtl w:val="0"/>
+              </w:rPr>
+              <w:t xml:space="preserve">&lt;</w:t>
+            </w:r>
+            <w:r>
+              <w:rPr>
+                <w:rFonts w:ascii="Consolas" w:cs="Consolas" w:eastAsia="Consolas" w:hAnsi="Consolas"/>
+                <w:b w:val="1"/>
+                <w:color w:val="62c8f3"/>
+                <w:shd w:fill="333333" w:val="clear"/>
+                <w:rtl w:val="0"/>
+              </w:rPr>
+              <w:t xml:space="preserve">module</w:t>
+            </w:r>
+            <w:r>
+              <w:rPr>
+                <w:rFonts w:ascii="Consolas" w:cs="Consolas" w:eastAsia="Consolas" w:hAnsi="Consolas"/>
+                <w:color w:val="62c8f3"/>
+                <w:shd w:fill="333333" w:val="clear"/>
+                <w:rtl w:val="0"/>
+              </w:rPr>
+              <w:t xml:space="preserve"> name=</w:t>
+            </w:r>
+            <w:r>
+              <w:rPr>
+                <w:rFonts w:ascii="Consolas" w:cs="Consolas" w:eastAsia="Consolas" w:hAnsi="Consolas"/>
+                <w:color w:val="a2fca2"/>
+                <w:shd w:fill="333333" w:val="clear"/>
+                <w:rtl w:val="0"/>
+              </w:rPr>
+              <w:t xml:space="preserve">"org.slf4j.impl"</w:t>
+            </w:r>
+            <w:r>
+              <w:rPr>
+                <w:rFonts w:ascii="Consolas" w:cs="Consolas" w:eastAsia="Consolas" w:hAnsi="Consolas"/>
+                <w:color w:val="62c8f3"/>
+                <w:shd w:fill="333333" w:val="clear"/>
+                <w:rtl w:val="0"/>
+              </w:rPr>
+              <w:t xml:space="preserve"> /&gt;</w:t>
+            </w:r>
+            <w:r>
+              <w:rPr>
+                <w:rFonts w:ascii="Consolas" w:cs="Consolas" w:eastAsia="Consolas" w:hAnsi="Consolas"/>
+                <w:color w:val="ffffff"/>
+                <w:shd w:fill="333333" w:val="clear"/>
+                <w:rtl w:val="0"/>
+              </w:rPr>
+              <w:br w:type="textWrapping"/>
+              <w:t xml:space="preserve">    </w:t>
+            </w:r>
+            <w:r>
+              <w:rPr>
+                <w:rFonts w:ascii="Consolas" w:cs="Consolas" w:eastAsia="Consolas" w:hAnsi="Consolas"/>
+                <w:color w:val="62c8f3"/>
+                <w:shd w:fill="333333" w:val="clear"/>
+                <w:rtl w:val="0"/>
+              </w:rPr>
+              <w:t xml:space="preserve">&lt;/</w:t>
+            </w:r>
+            <w:r>
+              <w:rPr>
+                <w:rFonts w:ascii="Consolas" w:cs="Consolas" w:eastAsia="Consolas" w:hAnsi="Consolas"/>
+                <w:b w:val="1"/>
+                <w:color w:val="62c8f3"/>
+                <w:shd w:fill="333333" w:val="clear"/>
+                <w:rtl w:val="0"/>
+              </w:rPr>
+              <w:t xml:space="preserve">dependencies</w:t>
+            </w:r>
+            <w:r>
+              <w:rPr>
+                <w:rFonts w:ascii="Consolas" w:cs="Consolas" w:eastAsia="Consolas" w:hAnsi="Consolas"/>
+                <w:color w:val="62c8f3"/>
+                <w:shd w:fill="333333" w:val="clear"/>
+                <w:rtl w:val="0"/>
+              </w:rPr>
+              <w:t xml:space="preserve">&gt;</w:t>
+            </w:r>
+            <w:r>
+              <w:rPr>
+                <w:rFonts w:ascii="Consolas" w:cs="Consolas" w:eastAsia="Consolas" w:hAnsi="Consolas"/>
+                <w:color w:val="ffffff"/>
+                <w:shd w:fill="333333" w:val="clear"/>
+                <w:rtl w:val="0"/>
+              </w:rPr>
+              <w:br w:type="textWrapping"/>
+            </w:r>
+            <w:r>
+              <w:rPr>
+                <w:rFonts w:ascii="Consolas" w:cs="Consolas" w:eastAsia="Consolas" w:hAnsi="Consolas"/>
+                <w:color w:val="62c8f3"/>
+                <w:shd w:fill="333333" w:val="clear"/>
+                <w:rtl w:val="0"/>
+              </w:rPr>
+              <w:t xml:space="preserve">&lt;/</w:t>
+            </w:r>
+            <w:r>
+              <w:rPr>
+                <w:rFonts w:ascii="Consolas" w:cs="Consolas" w:eastAsia="Consolas" w:hAnsi="Consolas"/>
+                <w:b w:val="1"/>
+                <w:color w:val="62c8f3"/>
+                <w:shd w:fill="333333" w:val="clear"/>
+                <w:rtl w:val="0"/>
+              </w:rPr>
+              <w:t xml:space="preserve">module</w:t>
+            </w:r>
+            <w:r>
+              <w:rPr>
+                <w:rFonts w:ascii="Consolas" w:cs="Consolas" w:eastAsia="Consolas" w:hAnsi="Consolas"/>
+                <w:color w:val="62c8f3"/>
+                <w:shd w:fill="333333" w:val="clear"/>
+                <w:rtl w:val="0"/>
+              </w:rPr>
+              <w:t xml:space="preserve">&gt;</w:t>
+            </w:r>
+            <w:r>
+              <w:rPr>
+                <w:rFonts w:ascii="Consolas" w:cs="Consolas" w:eastAsia="Consolas" w:hAnsi="Consolas"/>
+                <w:color w:val="ffffff"/>
+                <w:shd w:fill="333333" w:val="clear"/>
+                <w:rtl w:val="0"/>
+              </w:rPr>
+              <w:t xml:space="preserve"> </w:t>
+            </w:r>
+            <w:r>
+              <w:rPr>
+                <w:rtl w:val="0"/>
+              </w:rPr>
+            </w:r>
+          </w:p>
+        </w:tc>
+      </w:tr>
+    </w:tbl>
+    <w:p>
+      <w:pPr>
+        <w:rPr/>
+      </w:pPr>
+      <w:r>
+        <w:rPr>
+          <w:rtl w:val="0"/>
+        </w:rPr>
+      </w:r>
+    </w:p>
+    <w:p>
+      <w:pPr>
         <w:pStyle w:val="Heading2"/>
         <w:rPr/>
       </w:pPr>
-      <w:bookmarkStart w:colFirst="0" w:colLast="0" w:name="_t7aa3ull36ct" w:id="12"/>
-      <w:bookmarkEnd w:id="12"/>
+      <w:bookmarkStart w:colFirst="0" w:colLast="0" w:name="_t7aa3ull36ct" w:id="13"/>
+      <w:bookmarkEnd w:id="13"/>
       <w:r>
         <w:rPr>
           <w:rtl w:val="0"/>
@@ -1426,26 +4412,6 @@
           <w:t xml:space="preserve">http://localhost:8080/mdb-activemq-module-demo-spring/author.html</w:t>
         </w:r>
       </w:hyperlink>
-      <w:r>
-        <w:rPr>
-          <w:rtl w:val="0"/>
-        </w:rPr>
-      </w:r>
-    </w:p>
-    <w:p>
-      <w:pPr>
-        <w:rPr/>
-      </w:pPr>
-      <w:r>
-        <w:rPr>
-          <w:rtl w:val="0"/>
-        </w:rPr>
-      </w:r>
-    </w:p>
-    <w:p>
-      <w:pPr>
-        <w:rPr/>
-      </w:pPr>
       <w:r>
         <w:rPr>
           <w:rtl w:val="0"/>
@@ -1644,6 +4610,19 @@
     </w:tblPr>
   </w:style>
   <w:style w:type="table" w:styleId="Table2">
+    <w:basedOn w:val="TableNormal"/>
+    <w:tblPr>
+      <w:tblStyleRowBandSize w:val="1"/>
+      <w:tblStyleColBandSize w:val="1"/>
+      <w:tblCellMar>
+        <w:top w:w="100.0" w:type="dxa"/>
+        <w:left w:w="100.0" w:type="dxa"/>
+        <w:bottom w:w="100.0" w:type="dxa"/>
+        <w:right w:w="100.0" w:type="dxa"/>
+      </w:tblCellMar>
+    </w:tblPr>
+  </w:style>
+  <w:style w:type="table" w:styleId="Table3">
     <w:basedOn w:val="TableNormal"/>
     <w:tblPr>
       <w:tblStyleRowBandSize w:val="1"/>

</xml_diff>